<commit_message>
Update from Forestry.io Ash Goddard created assets/images/covid-risk-assessment-19-06-2021.docx
</commit_message>
<xml_diff>
--- a/assets/images/covid-risk-assessment-19-06-2021.docx
+++ b/assets/images/covid-risk-assessment-19-06-2021.docx
@@ -19,7 +19,43 @@
         <w:rPr>
           <w:rFonts w:ascii="Calibri" w:hAnsi="Calibri"/>
         </w:rPr>
-        <w:t>Chat in the Park</w:t>
+        <w:t>Chat</w:t>
+      </w:r>
+      <w:r>
+        <w:rPr>
+          <w:rFonts w:ascii="Calibri" w:hAnsi="Calibri"/>
+        </w:rPr>
+        <w:t>-</w:t>
+      </w:r>
+      <w:r>
+        <w:rPr>
+          <w:rFonts w:ascii="Calibri" w:hAnsi="Calibri"/>
+        </w:rPr>
+        <w:t>in</w:t>
+      </w:r>
+      <w:r>
+        <w:rPr>
+          <w:rFonts w:ascii="Calibri" w:hAnsi="Calibri"/>
+        </w:rPr>
+        <w:t>-</w:t>
+      </w:r>
+      <w:r>
+        <w:rPr>
+          <w:rFonts w:ascii="Calibri" w:hAnsi="Calibri"/>
+        </w:rPr>
+        <w:t>the</w:t>
+      </w:r>
+      <w:r>
+        <w:rPr>
+          <w:rFonts w:ascii="Calibri" w:hAnsi="Calibri"/>
+        </w:rPr>
+        <w:t>-</w:t>
+      </w:r>
+      <w:r>
+        <w:rPr>
+          <w:rFonts w:ascii="Calibri" w:hAnsi="Calibri"/>
+        </w:rPr>
+        <w:t>Park</w:t>
       </w:r>
       <w:r>
         <w:rPr>
@@ -141,7 +177,13 @@
         <w:rPr>
           <w:rFonts w:ascii="Calibri" w:hAnsi="Calibri"/>
         </w:rPr>
-        <w:t>11</w:t>
+        <w:t>1</w:t>
+      </w:r>
+      <w:r>
+        <w:rPr>
+          <w:rFonts w:ascii="Calibri" w:hAnsi="Calibri"/>
+        </w:rPr>
+        <w:t>8</w:t>
       </w:r>
       <w:r>
         <w:rPr>
@@ -257,8 +299,16 @@
         <w:rPr>
           <w:rFonts w:ascii="Calibri" w:hAnsi="Calibri"/>
         </w:rPr>
-        <w:t>a loss of, or change to, your sense of smell or taste</w:t>
-      </w:r>
+        <w:t xml:space="preserve">a loss of, or change to, your sense of smell or </w:t>
+      </w:r>
+      <w:proofErr w:type="gramStart"/>
+      <w:r>
+        <w:rPr>
+          <w:rFonts w:ascii="Calibri" w:hAnsi="Calibri"/>
+        </w:rPr>
+        <w:t>taste</w:t>
+      </w:r>
+      <w:proofErr w:type="gramEnd"/>
     </w:p>
     <w:p>
       <w:pPr>
@@ -322,8 +372,16 @@
         <w:rPr>
           <w:rFonts w:ascii="Calibri" w:hAnsi="Calibri"/>
         </w:rPr>
-        <w:t>keep washing your hands regularly</w:t>
-      </w:r>
+        <w:t xml:space="preserve">keep washing your hands </w:t>
+      </w:r>
+      <w:proofErr w:type="gramStart"/>
+      <w:r>
+        <w:rPr>
+          <w:rFonts w:ascii="Calibri" w:hAnsi="Calibri"/>
+        </w:rPr>
+        <w:t>regularly</w:t>
+      </w:r>
+      <w:proofErr w:type="gramEnd"/>
     </w:p>
     <w:p>
       <w:pPr>
@@ -349,8 +407,16 @@
         <w:rPr>
           <w:rFonts w:ascii="Calibri" w:hAnsi="Calibri"/>
         </w:rPr>
-        <w:t xml:space="preserve"> wear a face covering over your nose and mouth in enclosed spaces</w:t>
-      </w:r>
+        <w:t xml:space="preserve"> wear a face covering over your nose and mouth in enclosed </w:t>
+      </w:r>
+      <w:proofErr w:type="gramStart"/>
+      <w:r>
+        <w:rPr>
+          <w:rFonts w:ascii="Calibri" w:hAnsi="Calibri"/>
+        </w:rPr>
+        <w:t>spaces</w:t>
+      </w:r>
+      <w:proofErr w:type="gramEnd"/>
     </w:p>
     <w:p>
       <w:pPr>
@@ -375,8 +441,16 @@
         <w:rPr>
           <w:rFonts w:ascii="Calibri" w:hAnsi="Calibri"/>
         </w:rPr>
-        <w:t xml:space="preserve"> exercise caution and consider the risks - try to stay at least two metres apart – or 1 metre with a face covering or other precautions</w:t>
-      </w:r>
+        <w:t xml:space="preserve"> exercise caution and consider the risks - try to stay at least two metres apart – or 1 metre with a face covering or other </w:t>
+      </w:r>
+      <w:proofErr w:type="gramStart"/>
+      <w:r>
+        <w:rPr>
+          <w:rFonts w:ascii="Calibri" w:hAnsi="Calibri"/>
+        </w:rPr>
+        <w:t>precautions</w:t>
+      </w:r>
+      <w:proofErr w:type="gramEnd"/>
     </w:p>
     <w:p>
       <w:pPr>
@@ -409,11 +483,24 @@
         </w:rPr>
         <w:t xml:space="preserve">The Covid-19 specific risks associated with the </w:t>
       </w:r>
+      <w:commentRangeStart w:id="2"/>
       <w:r>
         <w:rPr>
           <w:rFonts w:ascii="Arial Unicode MS" w:hAnsi="Arial Unicode MS"/>
         </w:rPr>
-        <w:t>Lincoln March for Wildlife Carnival Parade, June 5</w:t>
+        <w:t>Freedom Tour, Seaham Chat-In-The-Park</w:t>
+      </w:r>
+      <w:r>
+        <w:rPr>
+          <w:rFonts w:ascii="Arial Unicode MS" w:hAnsi="Arial Unicode MS"/>
+        </w:rPr>
+        <w:t xml:space="preserve">, June </w:t>
+      </w:r>
+      <w:r>
+        <w:rPr>
+          <w:rFonts w:ascii="Arial Unicode MS" w:hAnsi="Arial Unicode MS"/>
+        </w:rPr>
+        <w:t>19</w:t>
       </w:r>
       <w:r>
         <w:rPr>
@@ -422,458 +509,7 @@
         </w:rPr>
         <w:t>th</w:t>
       </w:r>
-      <w:r>
-        <w:rPr>
-          <w:rFonts w:ascii="Arial Unicode MS" w:hAnsi="Arial Unicode MS"/>
-        </w:rPr>
-        <w:t>.</w:t>
-      </w:r>
-      <w:r>
-        <w:rPr>
-          <w:rFonts w:ascii="Calibri" w:hAnsi="Calibri"/>
-        </w:rPr>
-        <w:t xml:space="preserve"> This protest is coordinated by a political body where it is anticipated a gathering of more than 30 people will be present. The protest will be conducted outdoors.  This risk assessment and the implementation of its </w:t>
-      </w:r>
-      <w:r>
-        <w:rPr>
-          <w:rFonts w:ascii="Calibri" w:hAnsi="Calibri"/>
-        </w:rPr>
-        <w:lastRenderedPageBreak/>
-        <w:t>control measures to minimise the risk of coronavirus transmission mean the protest is a permitted organised gathering as defined by Section 5(3) of The Health Protection (Coronavirus, Restrictions) (Steps) (England) Regulations 2021.</w:t>
-      </w:r>
-    </w:p>
-    <w:p>
-      <w:pPr>
-        <w:pStyle w:val="BodyA"/>
-        <w:rPr>
-          <w:rFonts w:ascii="Calibri" w:eastAsia="Calibri" w:hAnsi="Calibri" w:cs="Calibri"/>
-        </w:rPr>
-      </w:pPr>
-      <w:r>
-        <w:rPr>
-          <w:rFonts w:ascii="Calibri" w:eastAsia="Calibri" w:hAnsi="Calibri" w:cs="Calibri"/>
-        </w:rPr>
-        <w:br/>
-      </w:r>
-    </w:p>
-    <w:p>
-      <w:pPr>
-        <w:pStyle w:val="BodyA"/>
-        <w:rPr>
-          <w:rFonts w:ascii="Calibri" w:hAnsi="Calibri"/>
-          <w:b/>
-          <w:bCs/>
-        </w:rPr>
-      </w:pPr>
-      <w:r>
-        <w:rPr>
-          <w:rFonts w:ascii="Calibri" w:hAnsi="Calibri"/>
-          <w:b/>
-          <w:bCs/>
-          <w:lang w:val="en-GB"/>
-        </w:rPr>
-        <w:t xml:space="preserve">INFORMATION ABOUT </w:t>
-      </w:r>
-      <w:r>
-        <w:rPr>
-          <w:rFonts w:ascii="Calibri" w:hAnsi="Calibri"/>
-          <w:b/>
-          <w:bCs/>
-          <w:lang w:val="en-GB"/>
-        </w:rPr>
-        <w:t>FREEDOM TOUR’S</w:t>
-      </w:r>
-      <w:r>
-        <w:rPr>
-          <w:rFonts w:ascii="Calibri" w:hAnsi="Calibri"/>
-          <w:b/>
-          <w:bCs/>
-        </w:rPr>
-        <w:t xml:space="preserve"> STRATEGY (FROM THE OFFICIAL WEBSITE</w:t>
-      </w:r>
-      <w:r>
-        <w:rPr>
-          <w:rFonts w:ascii="Calibri" w:hAnsi="Calibri"/>
-          <w:b/>
-          <w:bCs/>
-        </w:rPr>
-        <w:t>)</w:t>
-      </w:r>
-    </w:p>
-    <w:p>
-      <w:pPr>
-        <w:pStyle w:val="BodyA"/>
-        <w:rPr>
-          <w:rFonts w:ascii="Calibri" w:eastAsia="Calibri" w:hAnsi="Calibri" w:cs="Calibri"/>
-        </w:rPr>
-      </w:pPr>
-      <w:r>
-        <w:rPr>
-          <w:rFonts w:ascii="Calibri" w:eastAsia="Calibri" w:hAnsi="Calibri" w:cs="Calibri"/>
-        </w:rPr>
-        <w:t>Our political leaders, dominant ideas and cultural limits are failing to rise to the challenge of our moment. We’re living through unprecedented times, times which call for new ways of thinking and being.</w:t>
-      </w:r>
-      <w:r>
-        <w:rPr>
-          <w:rFonts w:ascii="Calibri" w:eastAsia="Calibri" w:hAnsi="Calibri" w:cs="Calibri"/>
-        </w:rPr>
-        <w:t xml:space="preserve"> </w:t>
-      </w:r>
-      <w:r>
-        <w:rPr>
-          <w:rFonts w:ascii="Calibri" w:eastAsia="Calibri" w:hAnsi="Calibri" w:cs="Calibri"/>
-        </w:rPr>
-        <w:t>The Freedom Tour is our answer to that call.</w:t>
-      </w:r>
-    </w:p>
-    <w:p>
-      <w:pPr>
-        <w:pStyle w:val="BodyA"/>
-        <w:rPr>
-          <w:rFonts w:ascii="Calibri" w:eastAsia="Calibri" w:hAnsi="Calibri" w:cs="Calibri"/>
-        </w:rPr>
-      </w:pPr>
-      <w:r>
-        <w:rPr>
-          <w:rFonts w:ascii="Calibri" w:eastAsia="Calibri" w:hAnsi="Calibri" w:cs="Calibri"/>
-        </w:rPr>
-        <w:t>People across Britain are waking up to the reality of our situation; I’ve been sold a lie. My university degree won’t save me from rising sea levels. My 40 hour work week isn’t making me happy. The people I vote into power don’t give a shit about me.</w:t>
-      </w:r>
-    </w:p>
-    <w:p>
-      <w:pPr>
-        <w:pStyle w:val="BodyA"/>
-        <w:rPr>
-          <w:rFonts w:ascii="Calibri" w:eastAsia="Calibri" w:hAnsi="Calibri" w:cs="Calibri"/>
-        </w:rPr>
-      </w:pPr>
-      <w:r>
-        <w:rPr>
-          <w:rFonts w:ascii="Calibri" w:eastAsia="Calibri" w:hAnsi="Calibri" w:cs="Calibri"/>
-        </w:rPr>
-        <w:t>The past 30 years have gutted this country of its political agency. Defeatism, distraction, division and despair act as walls between people and their own power. But in the wake of the pandemic, something new is building…</w:t>
-      </w:r>
-    </w:p>
-    <w:p>
-      <w:pPr>
-        <w:pStyle w:val="BodyA"/>
-        <w:rPr>
-          <w:rFonts w:ascii="Calibri" w:eastAsia="Calibri" w:hAnsi="Calibri" w:cs="Calibri"/>
-        </w:rPr>
-      </w:pPr>
-      <w:r>
-        <w:rPr>
-          <w:rFonts w:ascii="Calibri" w:eastAsia="Calibri" w:hAnsi="Calibri" w:cs="Calibri"/>
-        </w:rPr>
-        <w:t>A generation of politicised young people - who rallied around Corbyn, Fridays For Future, and now Kill the Bill - long for a movement that can unite different struggles and create real change.</w:t>
-      </w:r>
-    </w:p>
-    <w:p>
-      <w:pPr>
-        <w:pStyle w:val="BodyA"/>
-        <w:rPr>
-          <w:rFonts w:ascii="Calibri" w:eastAsia="Calibri" w:hAnsi="Calibri" w:cs="Calibri"/>
-        </w:rPr>
-      </w:pPr>
-      <w:r>
-        <w:rPr>
-          <w:rFonts w:ascii="Calibri" w:eastAsia="Calibri" w:hAnsi="Calibri" w:cs="Calibri"/>
-        </w:rPr>
-        <w:t>Make no mistake: we’re in for a summer of love, rage and resistance, and the revolution is coming. But to win, we need to engage a broad cross section of society. We need to crack open this budding revolutionary space and welcome everybody in. There are thousands of people out there who secretly dream of a better world (a 2015 poll found that 64% of Brits think that capitalism is unfair). We’re going to listen to their stories, and tell them ours.</w:t>
-      </w:r>
-    </w:p>
-    <w:p>
-      <w:pPr>
-        <w:pStyle w:val="BodyA"/>
-        <w:rPr>
-          <w:rFonts w:ascii="Calibri" w:eastAsia="Calibri" w:hAnsi="Calibri" w:cs="Calibri"/>
-        </w:rPr>
-      </w:pPr>
-      <w:r>
-        <w:rPr>
-          <w:rFonts w:ascii="Calibri" w:eastAsia="Calibri" w:hAnsi="Calibri" w:cs="Calibri"/>
-        </w:rPr>
-        <w:t>Expectations have been set too low for too long. People do not believe in themselves or in others. We’re trapped inside small ideas of what it’s possible. It’s time that changes.</w:t>
-      </w:r>
-      <w:r>
-        <w:rPr>
-          <w:rFonts w:ascii="Calibri" w:eastAsia="Calibri" w:hAnsi="Calibri" w:cs="Calibri"/>
-        </w:rPr>
-        <w:br/>
-      </w:r>
-    </w:p>
-    <w:p>
-      <w:pPr>
-        <w:pStyle w:val="BodyA"/>
-        <w:rPr>
-          <w:rFonts w:ascii="Calibri" w:hAnsi="Calibri"/>
-          <w:b/>
-          <w:bCs/>
-        </w:rPr>
-      </w:pPr>
-      <w:r>
-        <w:rPr>
-          <w:rFonts w:ascii="Calibri" w:hAnsi="Calibri"/>
-          <w:b/>
-          <w:bCs/>
-        </w:rPr>
-        <w:t>PROTEST ACTIVITY DURING THE PERIOD WHEN HEALTH PROTECTION REGULATIONS ARE IN FORC</w:t>
-      </w:r>
-      <w:r>
-        <w:rPr>
-          <w:rFonts w:ascii="Calibri" w:hAnsi="Calibri"/>
-          <w:b/>
-          <w:bCs/>
-        </w:rPr>
-        <w:t>E DUE TO THE COVID-19 PANDEMIC</w:t>
-      </w:r>
-    </w:p>
-    <w:p>
-      <w:pPr>
-        <w:pStyle w:val="BodyA"/>
-        <w:rPr>
-          <w:rFonts w:ascii="Calibri" w:eastAsia="Calibri" w:hAnsi="Calibri" w:cs="Calibri"/>
-        </w:rPr>
-      </w:pPr>
-      <w:r>
-        <w:rPr>
-          <w:rFonts w:ascii="Calibri" w:hAnsi="Calibri"/>
-        </w:rPr>
-        <w:t>Protests during this period will be conducted entirely in the open air in spacious locations.  This will enable participants and observers to practice effective physical distancing and other transmission risk minimisation measures.</w:t>
-      </w:r>
-    </w:p>
-    <w:p>
-      <w:pPr>
-        <w:pStyle w:val="BodyA"/>
-        <w:rPr>
-          <w:rFonts w:ascii="Calibri" w:eastAsia="Calibri" w:hAnsi="Calibri" w:cs="Calibri"/>
-        </w:rPr>
-      </w:pPr>
-      <w:r>
-        <w:rPr>
-          <w:rFonts w:ascii="Calibri" w:hAnsi="Calibri"/>
-        </w:rPr>
-        <w:lastRenderedPageBreak/>
-        <w:t>Ideally, volunteers will be present, even at protests without a dedicated Covid-19 risk assessment, and they will be responsible for enabling compliance with the virus transmission minimisation measures set out in the assessment.  If there are no dedicated volunteers present, all participants will take responsibility for adherence to the measures and controls set out in the assessment.  This assessment will be available to protest attendees via a link on the social media broadcast channels being operated during the period</w:t>
-      </w:r>
-      <w:r>
-        <w:rPr>
-          <w:rFonts w:ascii="Calibri" w:hAnsi="Calibri"/>
-        </w:rPr>
-        <w:t>.</w:t>
-      </w:r>
-      <w:commentRangeStart w:id="2"/>
-    </w:p>
-    <w:p>
-      <w:pPr>
-        <w:pStyle w:val="BodyA"/>
-        <w:rPr>
-          <w:rFonts w:ascii="Calibri" w:eastAsia="Calibri" w:hAnsi="Calibri" w:cs="Calibri"/>
-        </w:rPr>
-      </w:pPr>
-      <w:r>
-        <w:rPr>
-          <w:rFonts w:ascii="Calibri" w:hAnsi="Calibri"/>
-        </w:rPr>
-        <w:t>This is a link to the full text of The Health Protection (Coronavirus, Res</w:t>
-      </w:r>
-      <w:r>
-        <w:rPr>
-          <w:rFonts w:ascii="Calibri" w:hAnsi="Calibri"/>
-        </w:rPr>
-        <w:t>trictions) (Steps) (England) Reg</w:t>
-      </w:r>
-      <w:r>
-        <w:rPr>
-          <w:rFonts w:ascii="Calibri" w:hAnsi="Calibri"/>
-        </w:rPr>
-        <w:t>ulations 2021: https://www.legislation.gov.uk/uksi/20</w:t>
-      </w:r>
-      <w:r>
-        <w:rPr>
-          <w:rFonts w:ascii="Calibri" w:hAnsi="Calibri"/>
-        </w:rPr>
-        <w:t>21/364/pdfs/uksi_20210364_en.pdf</w:t>
-      </w:r>
-    </w:p>
-    <w:p>
-      <w:pPr>
-        <w:pStyle w:val="BodyA"/>
-        <w:rPr>
-          <w:rFonts w:ascii="Calibri" w:eastAsia="Calibri" w:hAnsi="Calibri" w:cs="Calibri"/>
-        </w:rPr>
-      </w:pPr>
-      <w:r>
-        <w:rPr>
-          <w:rFonts w:ascii="Calibri" w:hAnsi="Calibri"/>
-        </w:rPr>
-        <w:t xml:space="preserve">This is a link to the College of Policing website’s guidance to Police Forces around Covid-19:  https://www.college.police.uk/guidance/covid-19-restrictions </w:t>
-      </w:r>
       <w:commentRangeEnd w:id="2"/>
-      <w:r>
-        <w:commentReference w:id="2"/>
-      </w:r>
-    </w:p>
-    <w:p>
-      <w:pPr>
-        <w:pStyle w:val="BodyA"/>
-        <w:rPr>
-          <w:rFonts w:ascii="Calibri" w:eastAsia="Calibri" w:hAnsi="Calibri" w:cs="Calibri"/>
-          <w:b/>
-          <w:bCs/>
-        </w:rPr>
-      </w:pPr>
-    </w:p>
-    <w:p>
-      <w:pPr>
-        <w:pStyle w:val="BodyA"/>
-        <w:rPr>
-          <w:rFonts w:ascii="Calibri" w:eastAsia="Calibri" w:hAnsi="Calibri" w:cs="Calibri"/>
-        </w:rPr>
-      </w:pPr>
-    </w:p>
-    <w:p>
-      <w:pPr>
-        <w:pStyle w:val="BodyA"/>
-        <w:rPr>
-          <w:rFonts w:ascii="Calibri" w:eastAsia="Calibri" w:hAnsi="Calibri" w:cs="Calibri"/>
-          <w:b/>
-          <w:bCs/>
-        </w:rPr>
-      </w:pPr>
-      <w:r>
-        <w:rPr>
-          <w:rFonts w:ascii="Calibri" w:hAnsi="Calibri"/>
-          <w:b/>
-          <w:bCs/>
-        </w:rPr>
-        <w:t>PROTEST DESCRIPTION</w:t>
-      </w:r>
-      <w:r>
-        <w:rPr>
-          <w:rFonts w:ascii="Calibri" w:eastAsia="Calibri" w:hAnsi="Calibri" w:cs="Calibri"/>
-          <w:b/>
-          <w:bCs/>
-        </w:rPr>
-        <w:br/>
-      </w:r>
-      <w:commentRangeStart w:id="3"/>
-    </w:p>
-    <w:p>
-      <w:pPr>
-        <w:pStyle w:val="BodyA"/>
-        <w:rPr>
-          <w:rFonts w:ascii="Calibri" w:eastAsia="Calibri" w:hAnsi="Calibri" w:cs="Calibri"/>
-        </w:rPr>
-      </w:pPr>
-      <w:commentRangeStart w:id="4"/>
-      <w:r>
-        <w:rPr>
-          <w:rFonts w:ascii="Calibri" w:hAnsi="Calibri"/>
-        </w:rPr>
-        <w:t>This p</w:t>
-      </w:r>
-      <w:r>
-        <w:rPr>
-          <w:rFonts w:ascii="Calibri" w:hAnsi="Calibri"/>
-        </w:rPr>
-        <w:t xml:space="preserve">rotest takes the form of a </w:t>
-      </w:r>
-      <w:r>
-        <w:rPr>
-          <w:rFonts w:ascii="Calibri" w:hAnsi="Calibri"/>
-        </w:rPr>
-        <w:t xml:space="preserve">chat in the park at the green next to the Tommy Statue in Seaham. </w:t>
-      </w:r>
-      <w:r>
-        <w:rPr>
-          <w:rFonts w:ascii="Calibri" w:hAnsi="Calibri"/>
-        </w:rPr>
-        <w:t xml:space="preserve">  </w:t>
-      </w:r>
-    </w:p>
-    <w:p>
-      <w:pPr>
-        <w:pStyle w:val="BodyA"/>
-        <w:rPr>
-          <w:rFonts w:ascii="Calibri" w:eastAsia="Calibri" w:hAnsi="Calibri" w:cs="Calibri"/>
-        </w:rPr>
-      </w:pPr>
-      <w:r>
-        <w:rPr>
-          <w:rFonts w:ascii="Calibri" w:hAnsi="Calibri"/>
-        </w:rPr>
-        <w:t>The pr</w:t>
-      </w:r>
-      <w:r>
-        <w:rPr>
-          <w:rFonts w:ascii="Calibri" w:hAnsi="Calibri"/>
-        </w:rPr>
-        <w:t xml:space="preserve">otest will start at around </w:t>
-      </w:r>
-      <w:r>
-        <w:rPr>
-          <w:rFonts w:ascii="Calibri" w:hAnsi="Calibri"/>
-        </w:rPr>
-        <w:t>12</w:t>
-      </w:r>
-      <w:r>
-        <w:rPr>
-          <w:rFonts w:ascii="Calibri" w:hAnsi="Calibri"/>
-        </w:rPr>
-        <w:t>.00</w:t>
-      </w:r>
-      <w:r>
-        <w:rPr>
-          <w:rFonts w:ascii="Calibri" w:hAnsi="Calibri"/>
-        </w:rPr>
-        <w:t>p</w:t>
-      </w:r>
-      <w:r>
-        <w:rPr>
-          <w:rFonts w:ascii="Calibri" w:hAnsi="Calibri"/>
-        </w:rPr>
-        <w:t>m and c</w:t>
-      </w:r>
-      <w:r>
-        <w:rPr>
-          <w:rFonts w:ascii="Calibri" w:hAnsi="Calibri"/>
-        </w:rPr>
-        <w:t xml:space="preserve">ontinue until approximately </w:t>
-      </w:r>
-      <w:r>
-        <w:rPr>
-          <w:rFonts w:ascii="Calibri" w:hAnsi="Calibri"/>
-        </w:rPr>
-        <w:t>4.00</w:t>
-      </w:r>
-      <w:r>
-        <w:rPr>
-          <w:rFonts w:ascii="Calibri" w:hAnsi="Calibri"/>
-        </w:rPr>
-        <w:t>pm.</w:t>
-      </w:r>
-    </w:p>
-    <w:p>
-      <w:pPr>
-        <w:pStyle w:val="BodyA"/>
-        <w:rPr>
-          <w:rFonts w:ascii="Calibri" w:eastAsia="Calibri" w:hAnsi="Calibri" w:cs="Calibri"/>
-        </w:rPr>
-      </w:pPr>
-      <w:r>
-        <w:rPr>
-          <w:rFonts w:ascii="Calibri" w:hAnsi="Calibri"/>
-        </w:rPr>
-        <w:t>Approximate numbers: 1</w:t>
-      </w:r>
-      <w:r>
-        <w:rPr>
-          <w:rFonts w:ascii="Calibri" w:hAnsi="Calibri"/>
-        </w:rPr>
-        <w:t>00</w:t>
-      </w:r>
-      <w:commentRangeEnd w:id="4"/>
       <w:r>
         <w:rPr>
           <w:rStyle w:val="CommentReference"/>
@@ -886,7 +522,26 @@
             <w14:bevel/>
           </w14:textOutline>
         </w:rPr>
-        <w:commentReference w:id="4"/>
+        <w:commentReference w:id="2"/>
+      </w:r>
+      <w:r>
+        <w:rPr>
+          <w:rFonts w:ascii="Arial Unicode MS" w:hAnsi="Arial Unicode MS"/>
+        </w:rPr>
+        <w:t>.</w:t>
+      </w:r>
+      <w:r>
+        <w:rPr>
+          <w:rFonts w:ascii="Calibri" w:hAnsi="Calibri"/>
+        </w:rPr>
+        <w:t xml:space="preserve"> This protest is coordinated by a political body where it is anticipated a gathering of more than 30 people will be present. The protest will be conducted outdoors.  This risk assessment and the implementation of its </w:t>
+      </w:r>
+      <w:r>
+        <w:rPr>
+          <w:rFonts w:ascii="Calibri" w:hAnsi="Calibri"/>
+        </w:rPr>
+        <w:lastRenderedPageBreak/>
+        <w:t>control measures to minimise the risk of coronavirus transmission mean the protest is a permitted organised gathering as defined by Section 5(3) of The Health Protection (Coronavirus, Restrictions) (Steps) (England) Regulations 2021.</w:t>
       </w:r>
     </w:p>
     <w:p>
@@ -898,33 +553,53 @@
       </w:pPr>
       <w:r>
         <w:rPr>
-          <w:rFonts w:ascii="Calibri" w:hAnsi="Calibri"/>
-        </w:rPr>
-        <w:t>We will do regular announcements during the event</w:t>
-      </w:r>
-      <w:r>
-        <w:rPr>
-          <w:rFonts w:ascii="Calibri" w:hAnsi="Calibri"/>
-        </w:rPr>
-        <w:t xml:space="preserve"> ensuring compliance with the virus transmission minimisation measures set out in the assessment.  This risk assessment will also be immediately available for access by all attendees of the protest through the use of a link in the social media channels being used during the protest.</w:t>
+          <w:rFonts w:ascii="Calibri" w:eastAsia="Calibri" w:hAnsi="Calibri" w:cs="Calibri"/>
+        </w:rPr>
+        <w:br/>
       </w:r>
     </w:p>
     <w:p>
       <w:pPr>
         <w:pStyle w:val="BodyA"/>
         <w:rPr>
-          <w:rFonts w:ascii="Calibri" w:eastAsia="Calibri" w:hAnsi="Calibri" w:cs="Calibri"/>
-        </w:rPr>
-      </w:pPr>
-      <w:r>
-        <w:rPr>
-          <w:rFonts w:ascii="Calibri" w:hAnsi="Calibri"/>
-        </w:rPr>
-        <w:t>The protest is to be conducted in the open air in spacious locations that will enable participants and observers to practice effective physical distancing and/or other transmission risk minimisation measures.</w:t>
-      </w:r>
-      <w:commentRangeEnd w:id="3"/>
-      <w:r>
-        <w:commentReference w:id="3"/>
+          <w:rFonts w:ascii="Calibri" w:hAnsi="Calibri"/>
+          <w:b/>
+          <w:bCs/>
+        </w:rPr>
+      </w:pPr>
+      <w:r>
+        <w:rPr>
+          <w:rFonts w:ascii="Calibri" w:hAnsi="Calibri"/>
+          <w:b/>
+          <w:bCs/>
+          <w:lang w:val="en-GB"/>
+        </w:rPr>
+        <w:t xml:space="preserve">INFORMATION ABOUT </w:t>
+      </w:r>
+      <w:r>
+        <w:rPr>
+          <w:rFonts w:ascii="Calibri" w:hAnsi="Calibri"/>
+          <w:b/>
+          <w:bCs/>
+          <w:lang w:val="en-GB"/>
+        </w:rPr>
+        <w:t>FREEDOM TOUR’S</w:t>
+      </w:r>
+      <w:r>
+        <w:rPr>
+          <w:rFonts w:ascii="Calibri" w:hAnsi="Calibri"/>
+          <w:b/>
+          <w:bCs/>
+        </w:rPr>
+        <w:t xml:space="preserve"> STRATEGY (FROM THE OFFICIAL WEBSITE</w:t>
+      </w:r>
+      <w:r>
+        <w:rPr>
+          <w:rFonts w:ascii="Calibri" w:hAnsi="Calibri"/>
+          <w:b/>
+          <w:bCs/>
+        </w:rPr>
+        <w:t>)</w:t>
       </w:r>
     </w:p>
     <w:p>
@@ -938,9 +613,604 @@
         <w:rPr>
           <w:rFonts w:ascii="Calibri" w:eastAsia="Calibri" w:hAnsi="Calibri" w:cs="Calibri"/>
         </w:rPr>
+        <w:t xml:space="preserve">Our political leaders, dominant ideas and cultural limits are failing to rise to the challenge of our moment. </w:t>
+      </w:r>
+      <w:proofErr w:type="gramStart"/>
+      <w:r>
+        <w:rPr>
+          <w:rFonts w:ascii="Calibri" w:eastAsia="Calibri" w:hAnsi="Calibri" w:cs="Calibri"/>
+        </w:rPr>
+        <w:t>We’re</w:t>
+      </w:r>
+      <w:proofErr w:type="gramEnd"/>
+      <w:r>
+        <w:rPr>
+          <w:rFonts w:ascii="Calibri" w:eastAsia="Calibri" w:hAnsi="Calibri" w:cs="Calibri"/>
+        </w:rPr>
+        <w:t xml:space="preserve"> living through unprecedented times, times which call for new ways of thinking and being.</w:t>
+      </w:r>
+      <w:r>
+        <w:rPr>
+          <w:rFonts w:ascii="Calibri" w:eastAsia="Calibri" w:hAnsi="Calibri" w:cs="Calibri"/>
+        </w:rPr>
+        <w:t xml:space="preserve"> </w:t>
+      </w:r>
+      <w:r>
+        <w:rPr>
+          <w:rFonts w:ascii="Calibri" w:eastAsia="Calibri" w:hAnsi="Calibri" w:cs="Calibri"/>
+        </w:rPr>
+        <w:t>The Freedom Tour is our answer to that call.</w:t>
+      </w:r>
+    </w:p>
+    <w:p>
+      <w:pPr>
+        <w:pStyle w:val="BodyA"/>
+        <w:rPr>
+          <w:rFonts w:ascii="Calibri" w:eastAsia="Calibri" w:hAnsi="Calibri" w:cs="Calibri"/>
+        </w:rPr>
+      </w:pPr>
+      <w:r>
+        <w:rPr>
+          <w:rFonts w:ascii="Calibri" w:eastAsia="Calibri" w:hAnsi="Calibri" w:cs="Calibri"/>
+        </w:rPr>
+        <w:t xml:space="preserve">People across Britain are waking up to the reality of our situation; </w:t>
+      </w:r>
+      <w:proofErr w:type="gramStart"/>
+      <w:r>
+        <w:rPr>
+          <w:rFonts w:ascii="Calibri" w:eastAsia="Calibri" w:hAnsi="Calibri" w:cs="Calibri"/>
+        </w:rPr>
+        <w:t>I’ve</w:t>
+      </w:r>
+      <w:proofErr w:type="gramEnd"/>
+      <w:r>
+        <w:rPr>
+          <w:rFonts w:ascii="Calibri" w:eastAsia="Calibri" w:hAnsi="Calibri" w:cs="Calibri"/>
+        </w:rPr>
+        <w:t xml:space="preserve"> been sold a lie. My university degree </w:t>
+      </w:r>
+      <w:proofErr w:type="gramStart"/>
+      <w:r>
+        <w:rPr>
+          <w:rFonts w:ascii="Calibri" w:eastAsia="Calibri" w:hAnsi="Calibri" w:cs="Calibri"/>
+        </w:rPr>
+        <w:t>won’t</w:t>
+      </w:r>
+      <w:proofErr w:type="gramEnd"/>
+      <w:r>
+        <w:rPr>
+          <w:rFonts w:ascii="Calibri" w:eastAsia="Calibri" w:hAnsi="Calibri" w:cs="Calibri"/>
+        </w:rPr>
+        <w:t xml:space="preserve"> save me from rising sea levels. My </w:t>
+      </w:r>
+      <w:proofErr w:type="gramStart"/>
+      <w:r>
+        <w:rPr>
+          <w:rFonts w:ascii="Calibri" w:eastAsia="Calibri" w:hAnsi="Calibri" w:cs="Calibri"/>
+        </w:rPr>
+        <w:t>40 hour</w:t>
+      </w:r>
+      <w:proofErr w:type="gramEnd"/>
+      <w:r>
+        <w:rPr>
+          <w:rFonts w:ascii="Calibri" w:eastAsia="Calibri" w:hAnsi="Calibri" w:cs="Calibri"/>
+        </w:rPr>
+        <w:t xml:space="preserve"> work week isn’t making me happy. The people I vote into power </w:t>
+      </w:r>
+      <w:proofErr w:type="gramStart"/>
+      <w:r>
+        <w:rPr>
+          <w:rFonts w:ascii="Calibri" w:eastAsia="Calibri" w:hAnsi="Calibri" w:cs="Calibri"/>
+        </w:rPr>
+        <w:t>don’t</w:t>
+      </w:r>
+      <w:proofErr w:type="gramEnd"/>
+      <w:r>
+        <w:rPr>
+          <w:rFonts w:ascii="Calibri" w:eastAsia="Calibri" w:hAnsi="Calibri" w:cs="Calibri"/>
+        </w:rPr>
+        <w:t xml:space="preserve"> give a shit about me.</w:t>
+      </w:r>
+    </w:p>
+    <w:p>
+      <w:pPr>
+        <w:pStyle w:val="BodyA"/>
+        <w:rPr>
+          <w:rFonts w:ascii="Calibri" w:eastAsia="Calibri" w:hAnsi="Calibri" w:cs="Calibri"/>
+        </w:rPr>
+      </w:pPr>
+      <w:r>
+        <w:rPr>
+          <w:rFonts w:ascii="Calibri" w:eastAsia="Calibri" w:hAnsi="Calibri" w:cs="Calibri"/>
+        </w:rPr>
+        <w:t xml:space="preserve">The past 30 years have gutted this country of its political agency. Defeatism, distraction, </w:t>
+      </w:r>
+      <w:proofErr w:type="gramStart"/>
+      <w:r>
+        <w:rPr>
+          <w:rFonts w:ascii="Calibri" w:eastAsia="Calibri" w:hAnsi="Calibri" w:cs="Calibri"/>
+        </w:rPr>
+        <w:t>division</w:t>
+      </w:r>
+      <w:proofErr w:type="gramEnd"/>
+      <w:r>
+        <w:rPr>
+          <w:rFonts w:ascii="Calibri" w:eastAsia="Calibri" w:hAnsi="Calibri" w:cs="Calibri"/>
+        </w:rPr>
+        <w:t xml:space="preserve"> and despair act as walls between people and their own power. But in the wake of the pandemic, something new is building…</w:t>
+      </w:r>
+    </w:p>
+    <w:p>
+      <w:pPr>
+        <w:pStyle w:val="BodyA"/>
+        <w:rPr>
+          <w:rFonts w:ascii="Calibri" w:eastAsia="Calibri" w:hAnsi="Calibri" w:cs="Calibri"/>
+        </w:rPr>
+      </w:pPr>
+      <w:r>
+        <w:rPr>
+          <w:rFonts w:ascii="Calibri" w:eastAsia="Calibri" w:hAnsi="Calibri" w:cs="Calibri"/>
+        </w:rPr>
+        <w:t xml:space="preserve">A generation of politicised young people - who rallied around Corbyn, Fridays </w:t>
+      </w:r>
+      <w:proofErr w:type="gramStart"/>
+      <w:r>
+        <w:rPr>
+          <w:rFonts w:ascii="Calibri" w:eastAsia="Calibri" w:hAnsi="Calibri" w:cs="Calibri"/>
+        </w:rPr>
+        <w:t>For</w:t>
+      </w:r>
+      <w:proofErr w:type="gramEnd"/>
+      <w:r>
+        <w:rPr>
+          <w:rFonts w:ascii="Calibri" w:eastAsia="Calibri" w:hAnsi="Calibri" w:cs="Calibri"/>
+        </w:rPr>
+        <w:t xml:space="preserve"> Future, and now Kill the Bill - long for a movement that can unite different struggles and create real change.</w:t>
+      </w:r>
+    </w:p>
+    <w:p>
+      <w:pPr>
+        <w:pStyle w:val="BodyA"/>
+        <w:rPr>
+          <w:rFonts w:ascii="Calibri" w:eastAsia="Calibri" w:hAnsi="Calibri" w:cs="Calibri"/>
+        </w:rPr>
+      </w:pPr>
+      <w:r>
+        <w:rPr>
+          <w:rFonts w:ascii="Calibri" w:eastAsia="Calibri" w:hAnsi="Calibri" w:cs="Calibri"/>
+        </w:rPr>
+        <w:t xml:space="preserve">Make no mistake: </w:t>
+      </w:r>
+      <w:proofErr w:type="gramStart"/>
+      <w:r>
+        <w:rPr>
+          <w:rFonts w:ascii="Calibri" w:eastAsia="Calibri" w:hAnsi="Calibri" w:cs="Calibri"/>
+        </w:rPr>
+        <w:t>we’re</w:t>
+      </w:r>
+      <w:proofErr w:type="gramEnd"/>
+      <w:r>
+        <w:rPr>
+          <w:rFonts w:ascii="Calibri" w:eastAsia="Calibri" w:hAnsi="Calibri" w:cs="Calibri"/>
+        </w:rPr>
+        <w:t xml:space="preserve"> in for a summer of love, rage and resistance, and the revolution is coming. But to win, we need to engage a broad cross section of society. We need to crack open this budding revolutionary space and welcome everybody in. There are thousands of people out there who secretly dream of a better world (a 2015 poll found that 64% of Brits think that capitalism is unfair). We’re going to listen to their </w:t>
+      </w:r>
+      <w:proofErr w:type="gramStart"/>
+      <w:r>
+        <w:rPr>
+          <w:rFonts w:ascii="Calibri" w:eastAsia="Calibri" w:hAnsi="Calibri" w:cs="Calibri"/>
+        </w:rPr>
+        <w:t>stories, and</w:t>
+      </w:r>
+      <w:proofErr w:type="gramEnd"/>
+      <w:r>
+        <w:rPr>
+          <w:rFonts w:ascii="Calibri" w:eastAsia="Calibri" w:hAnsi="Calibri" w:cs="Calibri"/>
+        </w:rPr>
+        <w:t xml:space="preserve"> tell them ours.</w:t>
+      </w:r>
+    </w:p>
+    <w:p>
+      <w:pPr>
+        <w:pStyle w:val="BodyA"/>
+        <w:rPr>
+          <w:rFonts w:ascii="Calibri" w:eastAsia="Calibri" w:hAnsi="Calibri" w:cs="Calibri"/>
+        </w:rPr>
+      </w:pPr>
+      <w:r>
+        <w:rPr>
+          <w:rFonts w:ascii="Calibri" w:eastAsia="Calibri" w:hAnsi="Calibri" w:cs="Calibri"/>
+        </w:rPr>
+        <w:t xml:space="preserve">Expectations have been set too low for too long. People do not believe in themselves or in others. </w:t>
+      </w:r>
+      <w:proofErr w:type="gramStart"/>
+      <w:r>
+        <w:rPr>
+          <w:rFonts w:ascii="Calibri" w:eastAsia="Calibri" w:hAnsi="Calibri" w:cs="Calibri"/>
+        </w:rPr>
+        <w:t>We’re</w:t>
+      </w:r>
+      <w:proofErr w:type="gramEnd"/>
+      <w:r>
+        <w:rPr>
+          <w:rFonts w:ascii="Calibri" w:eastAsia="Calibri" w:hAnsi="Calibri" w:cs="Calibri"/>
+        </w:rPr>
+        <w:t xml:space="preserve"> trapped inside small ideas of what it’s possible. </w:t>
+      </w:r>
+      <w:proofErr w:type="gramStart"/>
+      <w:r>
+        <w:rPr>
+          <w:rFonts w:ascii="Calibri" w:eastAsia="Calibri" w:hAnsi="Calibri" w:cs="Calibri"/>
+        </w:rPr>
+        <w:t>It’s</w:t>
+      </w:r>
+      <w:proofErr w:type="gramEnd"/>
+      <w:r>
+        <w:rPr>
+          <w:rFonts w:ascii="Calibri" w:eastAsia="Calibri" w:hAnsi="Calibri" w:cs="Calibri"/>
+        </w:rPr>
+        <w:t xml:space="preserve"> time that changes.</w:t>
+      </w:r>
+      <w:r>
+        <w:rPr>
+          <w:rFonts w:ascii="Calibri" w:eastAsia="Calibri" w:hAnsi="Calibri" w:cs="Calibri"/>
+        </w:rPr>
         <w:br/>
       </w:r>
+    </w:p>
+    <w:p>
+      <w:pPr>
+        <w:pStyle w:val="BodyA"/>
+        <w:rPr>
+          <w:rFonts w:ascii="Calibri" w:hAnsi="Calibri"/>
+          <w:b/>
+          <w:bCs/>
+        </w:rPr>
+      </w:pPr>
+      <w:r>
+        <w:rPr>
+          <w:rFonts w:ascii="Calibri" w:hAnsi="Calibri"/>
+          <w:b/>
+          <w:bCs/>
+        </w:rPr>
+        <w:t>PROTEST ACTIVITY DURING THE PERIOD WHEN HEALTH PROTECTION REGULATIONS ARE IN FORC</w:t>
+      </w:r>
+      <w:r>
+        <w:rPr>
+          <w:rFonts w:ascii="Calibri" w:hAnsi="Calibri"/>
+          <w:b/>
+          <w:bCs/>
+        </w:rPr>
+        <w:t>E DUE TO THE COVID-19 PANDEMIC</w:t>
+      </w:r>
+    </w:p>
+    <w:p>
+      <w:pPr>
+        <w:pStyle w:val="BodyA"/>
+        <w:rPr>
+          <w:rFonts w:ascii="Calibri" w:eastAsia="Calibri" w:hAnsi="Calibri" w:cs="Calibri"/>
+        </w:rPr>
+      </w:pPr>
+      <w:r>
+        <w:rPr>
+          <w:rFonts w:ascii="Calibri" w:hAnsi="Calibri"/>
+        </w:rPr>
+        <w:t>Protests during this period will be conducted entirely in the open air in spacious locations.  This will enable participants and observers to practice effective physical distancing and other transmission risk minimisation measures.</w:t>
+      </w:r>
+    </w:p>
+    <w:p>
+      <w:pPr>
+        <w:pStyle w:val="BodyA"/>
+        <w:rPr>
+          <w:rFonts w:ascii="Calibri" w:eastAsia="Calibri" w:hAnsi="Calibri" w:cs="Calibri"/>
+        </w:rPr>
+      </w:pPr>
+      <w:r>
+        <w:rPr>
+          <w:rFonts w:ascii="Calibri" w:hAnsi="Calibri"/>
+        </w:rPr>
+        <w:lastRenderedPageBreak/>
+        <w:t>Ideally, volunteers will be present, even at protests without a dedicated Covid-19 risk assessment, and they will be responsible for enabling compliance with the virus transmission minimisation measures set out in the assessment.  If there are no dedicated volunteers present, all participants will take responsibility for adherence to the measures and controls set out in the assessment.  This assessment will be available to protest attendees via a link on the social media broadcast channels being operated during the period</w:t>
+      </w:r>
+      <w:r>
+        <w:rPr>
+          <w:rFonts w:ascii="Calibri" w:hAnsi="Calibri"/>
+        </w:rPr>
+        <w:t>.</w:t>
+      </w:r>
+      <w:commentRangeStart w:id="3"/>
+    </w:p>
+    <w:p>
+      <w:pPr>
+        <w:pStyle w:val="BodyA"/>
+        <w:rPr>
+          <w:rFonts w:ascii="Calibri" w:eastAsia="Calibri" w:hAnsi="Calibri" w:cs="Calibri"/>
+        </w:rPr>
+      </w:pPr>
+      <w:r>
+        <w:rPr>
+          <w:rFonts w:ascii="Calibri" w:hAnsi="Calibri"/>
+        </w:rPr>
+        <w:t>This is a link to the full text of The Health Protection (Coronavirus, Res</w:t>
+      </w:r>
+      <w:r>
+        <w:rPr>
+          <w:rFonts w:ascii="Calibri" w:hAnsi="Calibri"/>
+        </w:rPr>
+        <w:t>trictions) (Steps) (England) Reg</w:t>
+      </w:r>
+      <w:r>
+        <w:rPr>
+          <w:rFonts w:ascii="Calibri" w:hAnsi="Calibri"/>
+        </w:rPr>
+        <w:t>ulations 2021: https://www.legislation.gov.uk/uksi/20</w:t>
+      </w:r>
+      <w:r>
+        <w:rPr>
+          <w:rFonts w:ascii="Calibri" w:hAnsi="Calibri"/>
+        </w:rPr>
+        <w:t>21/364/pdfs/uksi_20210364_en.pdf</w:t>
+      </w:r>
+    </w:p>
+    <w:p>
+      <w:pPr>
+        <w:pStyle w:val="BodyA"/>
+        <w:rPr>
+          <w:rFonts w:ascii="Calibri" w:eastAsia="Calibri" w:hAnsi="Calibri" w:cs="Calibri"/>
+        </w:rPr>
+      </w:pPr>
+      <w:r>
+        <w:rPr>
+          <w:rFonts w:ascii="Calibri" w:hAnsi="Calibri"/>
+        </w:rPr>
+        <w:t xml:space="preserve">This is a link to the College of Policing website’s guidance to Police Forces around Covid-19:  https://www.college.police.uk/guidance/covid-19-restrictions </w:t>
+      </w:r>
+      <w:commentRangeEnd w:id="3"/>
+      <w:r>
+        <w:commentReference w:id="3"/>
+      </w:r>
+    </w:p>
+    <w:p>
+      <w:pPr>
+        <w:pStyle w:val="BodyA"/>
+        <w:rPr>
+          <w:rFonts w:ascii="Calibri" w:eastAsia="Calibri" w:hAnsi="Calibri" w:cs="Calibri"/>
+          <w:b/>
+          <w:bCs/>
+        </w:rPr>
+      </w:pPr>
+    </w:p>
+    <w:p>
+      <w:pPr>
+        <w:pStyle w:val="BodyA"/>
+        <w:rPr>
+          <w:rFonts w:ascii="Calibri" w:eastAsia="Calibri" w:hAnsi="Calibri" w:cs="Calibri"/>
+        </w:rPr>
+      </w:pPr>
+    </w:p>
+    <w:p>
+      <w:pPr>
+        <w:pStyle w:val="BodyA"/>
+        <w:rPr>
+          <w:rFonts w:ascii="Calibri" w:eastAsia="Calibri" w:hAnsi="Calibri" w:cs="Calibri"/>
+          <w:b/>
+          <w:bCs/>
+        </w:rPr>
+      </w:pPr>
+      <w:r>
+        <w:rPr>
+          <w:rFonts w:ascii="Calibri" w:hAnsi="Calibri"/>
+          <w:b/>
+          <w:bCs/>
+        </w:rPr>
+        <w:t>PROTEST DESCRIPTION</w:t>
+      </w:r>
+      <w:r>
+        <w:rPr>
+          <w:rFonts w:ascii="Calibri" w:eastAsia="Calibri" w:hAnsi="Calibri" w:cs="Calibri"/>
+          <w:b/>
+          <w:bCs/>
+        </w:rPr>
+        <w:br/>
+      </w:r>
+      <w:commentRangeStart w:id="4"/>
+    </w:p>
+    <w:p>
+      <w:pPr>
+        <w:pStyle w:val="BodyA"/>
+        <w:rPr>
+          <w:rFonts w:ascii="Calibri" w:eastAsia="Calibri" w:hAnsi="Calibri" w:cs="Calibri"/>
+        </w:rPr>
+      </w:pPr>
       <w:commentRangeStart w:id="5"/>
+      <w:r>
+        <w:rPr>
+          <w:rFonts w:ascii="Calibri" w:hAnsi="Calibri"/>
+        </w:rPr>
+        <w:t>This p</w:t>
+      </w:r>
+      <w:r>
+        <w:rPr>
+          <w:rFonts w:ascii="Calibri" w:hAnsi="Calibri"/>
+        </w:rPr>
+        <w:t xml:space="preserve">rotest takes the form of a </w:t>
+      </w:r>
+      <w:r>
+        <w:rPr>
+          <w:rFonts w:ascii="Calibri" w:hAnsi="Calibri"/>
+        </w:rPr>
+        <w:t xml:space="preserve">chat in the park at the green next to the Tommy Statue in Seaham. </w:t>
+      </w:r>
+      <w:r>
+        <w:rPr>
+          <w:rFonts w:ascii="Calibri" w:hAnsi="Calibri"/>
+        </w:rPr>
+        <w:t xml:space="preserve">  </w:t>
+      </w:r>
+    </w:p>
+    <w:p>
+      <w:pPr>
+        <w:pStyle w:val="BodyA"/>
+        <w:rPr>
+          <w:rFonts w:ascii="Calibri" w:eastAsia="Calibri" w:hAnsi="Calibri" w:cs="Calibri"/>
+        </w:rPr>
+      </w:pPr>
+      <w:r>
+        <w:rPr>
+          <w:rFonts w:ascii="Calibri" w:hAnsi="Calibri"/>
+        </w:rPr>
+        <w:t>The pr</w:t>
+      </w:r>
+      <w:r>
+        <w:rPr>
+          <w:rFonts w:ascii="Calibri" w:hAnsi="Calibri"/>
+        </w:rPr>
+        <w:t xml:space="preserve">otest will start at around </w:t>
+      </w:r>
+      <w:r>
+        <w:rPr>
+          <w:rFonts w:ascii="Calibri" w:hAnsi="Calibri"/>
+        </w:rPr>
+        <w:t>12</w:t>
+      </w:r>
+      <w:r>
+        <w:rPr>
+          <w:rFonts w:ascii="Calibri" w:hAnsi="Calibri"/>
+        </w:rPr>
+        <w:t>.00</w:t>
+      </w:r>
+      <w:r>
+        <w:rPr>
+          <w:rFonts w:ascii="Calibri" w:hAnsi="Calibri"/>
+        </w:rPr>
+        <w:t>p</w:t>
+      </w:r>
+      <w:r>
+        <w:rPr>
+          <w:rFonts w:ascii="Calibri" w:hAnsi="Calibri"/>
+        </w:rPr>
+        <w:t>m and c</w:t>
+      </w:r>
+      <w:r>
+        <w:rPr>
+          <w:rFonts w:ascii="Calibri" w:hAnsi="Calibri"/>
+        </w:rPr>
+        <w:t xml:space="preserve">ontinue until approximately </w:t>
+      </w:r>
+      <w:r>
+        <w:rPr>
+          <w:rFonts w:ascii="Calibri" w:hAnsi="Calibri"/>
+        </w:rPr>
+        <w:t>4.00</w:t>
+      </w:r>
+      <w:r>
+        <w:rPr>
+          <w:rFonts w:ascii="Calibri" w:hAnsi="Calibri"/>
+        </w:rPr>
+        <w:t>pm.</w:t>
+      </w:r>
+    </w:p>
+    <w:p>
+      <w:pPr>
+        <w:pStyle w:val="BodyA"/>
+        <w:rPr>
+          <w:rFonts w:ascii="Calibri" w:eastAsia="Calibri" w:hAnsi="Calibri" w:cs="Calibri"/>
+        </w:rPr>
+      </w:pPr>
+      <w:r>
+        <w:rPr>
+          <w:rFonts w:ascii="Calibri" w:hAnsi="Calibri"/>
+        </w:rPr>
+        <w:t>Approximate numbers: 1</w:t>
+      </w:r>
+      <w:r>
+        <w:rPr>
+          <w:rFonts w:ascii="Calibri" w:hAnsi="Calibri"/>
+        </w:rPr>
+        <w:t>00</w:t>
+      </w:r>
+      <w:commentRangeEnd w:id="5"/>
+      <w:r>
+        <w:rPr>
+          <w:rStyle w:val="CommentReference"/>
+          <w:rFonts w:ascii="Times New Roman" w:hAnsi="Times New Roman" w:cs="Times New Roman"/>
+          <w:color w:val="auto"/>
+          <w:lang w:eastAsia="en-US"/>
+          <w14:textOutline w14:w="0" w14:cap="rnd" w14:cmpd="sng" w14:algn="ctr">
+            <w14:noFill/>
+            <w14:prstDash w14:val="solid"/>
+            <w14:bevel/>
+          </w14:textOutline>
+        </w:rPr>
+        <w:commentReference w:id="5"/>
+      </w:r>
+    </w:p>
+    <w:p>
+      <w:pPr>
+        <w:pStyle w:val="BodyA"/>
+        <w:rPr>
+          <w:rFonts w:ascii="Calibri" w:eastAsia="Calibri" w:hAnsi="Calibri" w:cs="Calibri"/>
+        </w:rPr>
+      </w:pPr>
+      <w:r>
+        <w:rPr>
+          <w:rFonts w:ascii="Calibri" w:hAnsi="Calibri"/>
+        </w:rPr>
+        <w:t>We will do regular announcements during the event</w:t>
+      </w:r>
+      <w:r>
+        <w:rPr>
+          <w:rFonts w:ascii="Calibri" w:hAnsi="Calibri"/>
+        </w:rPr>
+        <w:t xml:space="preserve"> ensuring compliance with the virus transmission minimisation measures set out in the assessment.  This risk assessment will also be immediately available for access by all attendees of the protest </w:t>
+      </w:r>
+      <w:proofErr w:type="gramStart"/>
+      <w:r>
+        <w:rPr>
+          <w:rFonts w:ascii="Calibri" w:hAnsi="Calibri"/>
+        </w:rPr>
+        <w:t>through the use of</w:t>
+      </w:r>
+      <w:proofErr w:type="gramEnd"/>
+      <w:r>
+        <w:rPr>
+          <w:rFonts w:ascii="Calibri" w:hAnsi="Calibri"/>
+        </w:rPr>
+        <w:t xml:space="preserve"> a link in the social media channels being used during the protest.</w:t>
+      </w:r>
+    </w:p>
+    <w:p>
+      <w:pPr>
+        <w:pStyle w:val="BodyA"/>
+        <w:rPr>
+          <w:rFonts w:ascii="Calibri" w:eastAsia="Calibri" w:hAnsi="Calibri" w:cs="Calibri"/>
+        </w:rPr>
+      </w:pPr>
+      <w:r>
+        <w:rPr>
+          <w:rFonts w:ascii="Calibri" w:hAnsi="Calibri"/>
+        </w:rPr>
+        <w:t>The protest is to be conducted in the open air in spacious locations that will enable participants and observers to practice effective physical distancing and/or other transmission risk minimisation measures.</w:t>
+      </w:r>
+      <w:commentRangeEnd w:id="4"/>
+      <w:r>
+        <w:commentReference w:id="4"/>
+      </w:r>
+    </w:p>
+    <w:p>
+      <w:pPr>
+        <w:pStyle w:val="BodyA"/>
+        <w:rPr>
+          <w:rFonts w:ascii="Calibri" w:eastAsia="Calibri" w:hAnsi="Calibri" w:cs="Calibri"/>
+        </w:rPr>
+      </w:pPr>
+      <w:r>
+        <w:rPr>
+          <w:rFonts w:ascii="Calibri" w:eastAsia="Calibri" w:hAnsi="Calibri" w:cs="Calibri"/>
+        </w:rPr>
+        <w:br/>
+      </w:r>
+      <w:commentRangeStart w:id="6"/>
     </w:p>
     <w:p>
       <w:pPr>
@@ -976,7 +1246,21 @@
           <w:rFonts w:ascii="Calibri" w:hAnsi="Calibri"/>
         </w:rPr>
         <w:lastRenderedPageBreak/>
-        <w:t>Wear a mask or face covering at all times, especially if you</w:t>
+        <w:t xml:space="preserve">Wear a mask or face </w:t>
+      </w:r>
+      <w:proofErr w:type="gramStart"/>
+      <w:r>
+        <w:rPr>
+          <w:rFonts w:ascii="Calibri" w:hAnsi="Calibri"/>
+        </w:rPr>
+        <w:t>covering at all times</w:t>
+      </w:r>
+      <w:proofErr w:type="gramEnd"/>
+      <w:r>
+        <w:rPr>
+          <w:rFonts w:ascii="Calibri" w:hAnsi="Calibri"/>
+        </w:rPr>
+        <w:t>, especially if you</w:t>
       </w:r>
       <w:r>
         <w:rPr>
@@ -1024,7 +1308,21 @@
         <w:rPr>
           <w:rFonts w:ascii="Calibri" w:hAnsi="Calibri"/>
         </w:rPr>
-        <w:t>Avoid touching your eyes, mouth and nose. Sanitise your hands before touching your mask or removing your mask.</w:t>
+        <w:t xml:space="preserve">Avoid touching your eyes, </w:t>
+      </w:r>
+      <w:proofErr w:type="gramStart"/>
+      <w:r>
+        <w:rPr>
+          <w:rFonts w:ascii="Calibri" w:hAnsi="Calibri"/>
+        </w:rPr>
+        <w:t>mouth</w:t>
+      </w:r>
+      <w:proofErr w:type="gramEnd"/>
+      <w:r>
+        <w:rPr>
+          <w:rFonts w:ascii="Calibri" w:hAnsi="Calibri"/>
+        </w:rPr>
+        <w:t xml:space="preserve"> and nose. Sanitise your hands before touching your mask or removing your mask.</w:t>
       </w:r>
     </w:p>
     <w:p>
@@ -1042,7 +1340,14 @@
         <w:rPr>
           <w:rFonts w:ascii="Calibri" w:hAnsi="Calibri"/>
         </w:rPr>
-        <w:t>Sanitise your hands regularly, avoid touching objects that aren</w:t>
+        <w:t xml:space="preserve">Sanitise your hands regularly, avoid touching objects that </w:t>
+      </w:r>
+      <w:proofErr w:type="gramStart"/>
+      <w:r>
+        <w:rPr>
+          <w:rFonts w:ascii="Calibri" w:hAnsi="Calibri"/>
+        </w:rPr>
+        <w:t>aren</w:t>
       </w:r>
       <w:r>
         <w:rPr>
@@ -1054,7 +1359,14 @@
         <w:rPr>
           <w:rFonts w:ascii="Calibri" w:hAnsi="Calibri"/>
         </w:rPr>
-        <w:t>t your own and do not share any equipment.</w:t>
+        <w:t>t</w:t>
+      </w:r>
+      <w:proofErr w:type="gramEnd"/>
+      <w:r>
+        <w:rPr>
+          <w:rFonts w:ascii="Calibri" w:hAnsi="Calibri"/>
+        </w:rPr>
+        <w:t xml:space="preserve"> your own and do not share any equipment.</w:t>
       </w:r>
     </w:p>
     <w:p>
@@ -1072,7 +1384,21 @@
         <w:rPr>
           <w:rFonts w:ascii="Calibri" w:hAnsi="Calibri"/>
         </w:rPr>
-        <w:t>If you need to cough, cough in a tissue and dispose of it safely (bin or take with you in a bag)</w:t>
+        <w:t xml:space="preserve">If you need to cough, cough in a </w:t>
+      </w:r>
+      <w:proofErr w:type="gramStart"/>
+      <w:r>
+        <w:rPr>
+          <w:rFonts w:ascii="Calibri" w:hAnsi="Calibri"/>
+        </w:rPr>
+        <w:t>tissue</w:t>
+      </w:r>
+      <w:proofErr w:type="gramEnd"/>
+      <w:r>
+        <w:rPr>
+          <w:rFonts w:ascii="Calibri" w:hAnsi="Calibri"/>
+        </w:rPr>
+        <w:t xml:space="preserve"> and dispose of it safely (bin or take with you in a bag)</w:t>
       </w:r>
     </w:p>
     <w:p>
@@ -1108,11 +1434,25 @@
         <w:rPr>
           <w:rFonts w:ascii="Calibri" w:hAnsi="Calibri"/>
         </w:rPr>
-        <w:t>Parents and carers of children and young people need to help their children with understanding the importance of hand hygiene, and help them to regularly wash/sanitise.</w:t>
-      </w:r>
-      <w:commentRangeEnd w:id="5"/>
-      <w:r>
-        <w:commentReference w:id="5"/>
+        <w:t xml:space="preserve">Parents and carers of children and young people need to help their children with understanding the importance of hand </w:t>
+      </w:r>
+      <w:proofErr w:type="gramStart"/>
+      <w:r>
+        <w:rPr>
+          <w:rFonts w:ascii="Calibri" w:hAnsi="Calibri"/>
+        </w:rPr>
+        <w:t>hygiene, and</w:t>
+      </w:r>
+      <w:proofErr w:type="gramEnd"/>
+      <w:r>
+        <w:rPr>
+          <w:rFonts w:ascii="Calibri" w:hAnsi="Calibri"/>
+        </w:rPr>
+        <w:t xml:space="preserve"> help them to regularly wash/sanitise.</w:t>
+      </w:r>
+      <w:commentRangeEnd w:id="6"/>
+      <w:r>
+        <w:commentReference w:id="6"/>
       </w:r>
     </w:p>
     <w:p>
@@ -1368,10 +1708,10 @@
               <w:pStyle w:val="Heading3"/>
               <w:spacing w:after="0"/>
             </w:pPr>
-            <w:commentRangeStart w:id="6"/>
-            <w:commentRangeEnd w:id="6"/>
-            <w:r>
-              <w:commentReference w:id="6"/>
+            <w:commentRangeStart w:id="7"/>
+            <w:commentRangeEnd w:id="7"/>
+            <w:r>
+              <w:commentReference w:id="7"/>
             </w:r>
             <w:r>
               <w:rPr>
@@ -1467,7 +1807,21 @@
               <w:rPr>
                 <w:rFonts w:ascii="Calibri" w:hAnsi="Calibri"/>
               </w:rPr>
-              <w:t>The general public, participants, emergency services staff could contract the virus via direct or indirect exposure to Covid-19 (via respiratory droplets, aerosols or contact with contaminated surfaces)</w:t>
+              <w:t xml:space="preserve">The </w:t>
+            </w:r>
+            <w:proofErr w:type="gramStart"/>
+            <w:r>
+              <w:rPr>
+                <w:rFonts w:ascii="Calibri" w:hAnsi="Calibri"/>
+              </w:rPr>
+              <w:t>general public</w:t>
+            </w:r>
+            <w:proofErr w:type="gramEnd"/>
+            <w:r>
+              <w:rPr>
+                <w:rFonts w:ascii="Calibri" w:hAnsi="Calibri"/>
+              </w:rPr>
+              <w:t>, participants, emergency services staff could contract the virus via direct or indirect exposure to Covid-19 (via respiratory droplets, aerosols or contact with contaminated surfaces)</w:t>
             </w:r>
           </w:p>
           <w:p>
@@ -1814,7 +2168,21 @@
               <w:rPr>
                 <w:rFonts w:ascii="Calibri" w:hAnsi="Calibri"/>
               </w:rPr>
-              <w:t>Other participants, the general public or emergency service staff may contract the virus via indirect exposure to the virus, via the contaminated hands of another participant.</w:t>
+              <w:t xml:space="preserve">Other participants, the </w:t>
+            </w:r>
+            <w:proofErr w:type="gramStart"/>
+            <w:r>
+              <w:rPr>
+                <w:rFonts w:ascii="Calibri" w:hAnsi="Calibri"/>
+              </w:rPr>
+              <w:t>general public</w:t>
+            </w:r>
+            <w:proofErr w:type="gramEnd"/>
+            <w:r>
+              <w:rPr>
+                <w:rFonts w:ascii="Calibri" w:hAnsi="Calibri"/>
+              </w:rPr>
+              <w:t xml:space="preserve"> or emergency service staff may contract the virus via indirect exposure to the virus, via the contaminated hands of another participant.</w:t>
             </w:r>
           </w:p>
         </w:tc>
@@ -1877,7 +2245,21 @@
               <w:rPr>
                 <w:rFonts w:ascii="Calibri" w:hAnsi="Calibri"/>
               </w:rPr>
-              <w:t>Covid volunteers to be mindful if there are young people on the protest, and engage with parents/carers to promote infection control measures.</w:t>
+              <w:t xml:space="preserve">Covid volunteers to be mindful if there are young people on the </w:t>
+            </w:r>
+            <w:proofErr w:type="gramStart"/>
+            <w:r>
+              <w:rPr>
+                <w:rFonts w:ascii="Calibri" w:hAnsi="Calibri"/>
+              </w:rPr>
+              <w:t>protest, and</w:t>
+            </w:r>
+            <w:proofErr w:type="gramEnd"/>
+            <w:r>
+              <w:rPr>
+                <w:rFonts w:ascii="Calibri" w:hAnsi="Calibri"/>
+              </w:rPr>
+              <w:t xml:space="preserve"> engage with parents/carers to promote infection control measures.</w:t>
             </w:r>
           </w:p>
           <w:p>
@@ -1991,7 +2373,21 @@
               <w:rPr>
                 <w:rFonts w:ascii="Calibri" w:hAnsi="Calibri"/>
               </w:rPr>
-              <w:t>Parents and carers of children and young people (if present) to help their children with understanding the importance of hand hygiene, and help them to regularly wash/sanitise.</w:t>
+              <w:t xml:space="preserve">Parents and carers of children and young people (if present) to help their children with understanding the importance of hand </w:t>
+            </w:r>
+            <w:proofErr w:type="gramStart"/>
+            <w:r>
+              <w:rPr>
+                <w:rFonts w:ascii="Calibri" w:hAnsi="Calibri"/>
+              </w:rPr>
+              <w:t>hygiene, and</w:t>
+            </w:r>
+            <w:proofErr w:type="gramEnd"/>
+            <w:r>
+              <w:rPr>
+                <w:rFonts w:ascii="Calibri" w:hAnsi="Calibri"/>
+              </w:rPr>
+              <w:t xml:space="preserve"> help them to regularly wash/sanitise.</w:t>
             </w:r>
           </w:p>
         </w:tc>
@@ -2054,8 +2450,16 @@
               <w:rPr>
                 <w:rFonts w:ascii="Calibri" w:hAnsi="Calibri"/>
               </w:rPr>
-              <w:t>volunteers to monitor transmission minimisation measures and remind/help participants to adhere to them</w:t>
-            </w:r>
+              <w:t xml:space="preserve">volunteers to monitor transmission minimisation measures and remind/help participants to adhere to </w:t>
+            </w:r>
+            <w:proofErr w:type="gramStart"/>
+            <w:r>
+              <w:rPr>
+                <w:rFonts w:ascii="Calibri" w:hAnsi="Calibri"/>
+              </w:rPr>
+              <w:t>them</w:t>
+            </w:r>
+            <w:proofErr w:type="gramEnd"/>
           </w:p>
           <w:p>
             <w:pPr>
@@ -2182,7 +2586,21 @@
               <w:rPr>
                 <w:rFonts w:ascii="Calibri" w:hAnsi="Calibri"/>
               </w:rPr>
-              <w:t>Participants at the protest distribute respiratory droplets and aerosols by talking, coughing or sneezing.</w:t>
+              <w:t xml:space="preserve">Participants at the protest distribute respiratory droplets and aerosols by talking, </w:t>
+            </w:r>
+            <w:proofErr w:type="gramStart"/>
+            <w:r>
+              <w:rPr>
+                <w:rFonts w:ascii="Calibri" w:hAnsi="Calibri"/>
+              </w:rPr>
+              <w:t>coughing</w:t>
+            </w:r>
+            <w:proofErr w:type="gramEnd"/>
+            <w:r>
+              <w:rPr>
+                <w:rFonts w:ascii="Calibri" w:hAnsi="Calibri"/>
+              </w:rPr>
+              <w:t xml:space="preserve"> or sneezing.</w:t>
             </w:r>
           </w:p>
         </w:tc>
@@ -2260,7 +2678,21 @@
               <w:rPr>
                 <w:rFonts w:ascii="Calibri" w:hAnsi="Calibri"/>
               </w:rPr>
-              <w:t>Participants are encouraged not to touch their eyes, nose and mouth.</w:t>
+              <w:t xml:space="preserve">Participants are encouraged not to touch their eyes, </w:t>
+            </w:r>
+            <w:proofErr w:type="gramStart"/>
+            <w:r>
+              <w:rPr>
+                <w:rFonts w:ascii="Calibri" w:hAnsi="Calibri"/>
+              </w:rPr>
+              <w:t>nose</w:t>
+            </w:r>
+            <w:proofErr w:type="gramEnd"/>
+            <w:r>
+              <w:rPr>
+                <w:rFonts w:ascii="Calibri" w:hAnsi="Calibri"/>
+              </w:rPr>
+              <w:t xml:space="preserve"> and mouth.</w:t>
             </w:r>
           </w:p>
           <w:p>
@@ -2275,7 +2707,21 @@
               <w:rPr>
                 <w:rFonts w:ascii="Calibri" w:hAnsi="Calibri"/>
               </w:rPr>
-              <w:t>Participants who need to cough, sneeze or blow their nose are encouraged to use a tissue, which should then be disposed of safely (into a bag carried by the participant or a bin).</w:t>
+              <w:t xml:space="preserve">Participants who need to cough, </w:t>
+            </w:r>
+            <w:proofErr w:type="gramStart"/>
+            <w:r>
+              <w:rPr>
+                <w:rFonts w:ascii="Calibri" w:hAnsi="Calibri"/>
+              </w:rPr>
+              <w:t>sneeze</w:t>
+            </w:r>
+            <w:proofErr w:type="gramEnd"/>
+            <w:r>
+              <w:rPr>
+                <w:rFonts w:ascii="Calibri" w:hAnsi="Calibri"/>
+              </w:rPr>
+              <w:t xml:space="preserve"> or blow their nose are encouraged to use a tissue, which should then be disposed of safely (into a bag carried by the participant or a bin).</w:t>
             </w:r>
           </w:p>
           <w:p>
@@ -2365,7 +2811,21 @@
               <w:rPr>
                 <w:rFonts w:ascii="Calibri" w:hAnsi="Calibri"/>
               </w:rPr>
-              <w:t>Participants who wish to shout or sing should continue to wear a face covering, and be mindful of their physical distancing from other people.</w:t>
+              <w:t xml:space="preserve">Participants who wish to shout or sing should continue to wear a face </w:t>
+            </w:r>
+            <w:proofErr w:type="gramStart"/>
+            <w:r>
+              <w:rPr>
+                <w:rFonts w:ascii="Calibri" w:hAnsi="Calibri"/>
+              </w:rPr>
+              <w:t>covering, and</w:t>
+            </w:r>
+            <w:proofErr w:type="gramEnd"/>
+            <w:r>
+              <w:rPr>
+                <w:rFonts w:ascii="Calibri" w:hAnsi="Calibri"/>
+              </w:rPr>
+              <w:t xml:space="preserve"> be mindful of their physical distancing from other people.</w:t>
             </w:r>
           </w:p>
           <w:p>
@@ -2407,7 +2867,21 @@
               <w:rPr>
                 <w:rFonts w:ascii="Calibri" w:hAnsi="Calibri"/>
               </w:rPr>
-              <w:t>Covid volunteers to be mindful of young people on the protest (if present), and engage with parents/carers to promote infection control measures.</w:t>
+              <w:t>Covid volunteers to be mindful of young people on the protest (if present</w:t>
+            </w:r>
+            <w:proofErr w:type="gramStart"/>
+            <w:r>
+              <w:rPr>
+                <w:rFonts w:ascii="Calibri" w:hAnsi="Calibri"/>
+              </w:rPr>
+              <w:t>), and</w:t>
+            </w:r>
+            <w:proofErr w:type="gramEnd"/>
+            <w:r>
+              <w:rPr>
+                <w:rFonts w:ascii="Calibri" w:hAnsi="Calibri"/>
+              </w:rPr>
+              <w:t xml:space="preserve"> engage with parents/carers to promote infection control measures.</w:t>
             </w:r>
           </w:p>
         </w:tc>
@@ -2470,8 +2944,16 @@
               <w:rPr>
                 <w:rFonts w:ascii="Calibri" w:hAnsi="Calibri"/>
               </w:rPr>
-              <w:t>volunteers to monitor transmission minimisation measures and remind/help participants to adhere to them</w:t>
-            </w:r>
+              <w:t xml:space="preserve">volunteers to monitor transmission minimisation measures and remind/help participants to adhere to </w:t>
+            </w:r>
+            <w:proofErr w:type="gramStart"/>
+            <w:r>
+              <w:rPr>
+                <w:rFonts w:ascii="Calibri" w:hAnsi="Calibri"/>
+              </w:rPr>
+              <w:t>them</w:t>
+            </w:r>
+            <w:proofErr w:type="gramEnd"/>
           </w:p>
           <w:p>
             <w:pPr>
@@ -3006,7 +3488,21 @@
               <w:rPr>
                 <w:rFonts w:ascii="Calibri" w:hAnsi="Calibri"/>
               </w:rPr>
-              <w:t>Participants, the general public or emergency service staff may become infected by being too close to a person who is infected, and contracting the virus either through direct (respiratory droplets or aerosols) or indirect (contaminated surfaces, including hands) transmission routes.</w:t>
+              <w:t xml:space="preserve">Participants, the general public or emergency service staff may become infected by being too close to a person who is </w:t>
+            </w:r>
+            <w:proofErr w:type="gramStart"/>
+            <w:r>
+              <w:rPr>
+                <w:rFonts w:ascii="Calibri" w:hAnsi="Calibri"/>
+              </w:rPr>
+              <w:t>infected, and</w:t>
+            </w:r>
+            <w:proofErr w:type="gramEnd"/>
+            <w:r>
+              <w:rPr>
+                <w:rFonts w:ascii="Calibri" w:hAnsi="Calibri"/>
+              </w:rPr>
+              <w:t xml:space="preserve"> contracting the virus either through direct (respiratory droplets or aerosols) or indirect (contaminated surfaces, including hands) transmission routes.</w:t>
             </w:r>
           </w:p>
         </w:tc>
@@ -3069,7 +3565,21 @@
               <w:rPr>
                 <w:rFonts w:ascii="Calibri" w:hAnsi="Calibri"/>
               </w:rPr>
-              <w:t>Participants to be encouraged/reminded to use a face covering, so as to reinforce the message.</w:t>
+              <w:t xml:space="preserve">Participants to be encouraged/reminded to use a face covering, </w:t>
+            </w:r>
+            <w:proofErr w:type="gramStart"/>
+            <w:r>
+              <w:rPr>
+                <w:rFonts w:ascii="Calibri" w:hAnsi="Calibri"/>
+              </w:rPr>
+              <w:t>so as to</w:t>
+            </w:r>
+            <w:proofErr w:type="gramEnd"/>
+            <w:r>
+              <w:rPr>
+                <w:rFonts w:ascii="Calibri" w:hAnsi="Calibri"/>
+              </w:rPr>
+              <w:t xml:space="preserve"> reinforce the message.</w:t>
             </w:r>
           </w:p>
           <w:p>
@@ -3168,7 +3678,21 @@
               <w:rPr>
                 <w:rFonts w:ascii="Calibri" w:hAnsi="Calibri"/>
               </w:rPr>
-              <w:t>Where participants are being addressed by a speaker or announcer, a public address system should be used where possible, with speakers situated at intervals so as to enable participants to hear without bunching up, either around the person speaking, or around a speaker for the amplified sound.</w:t>
+              <w:t xml:space="preserve">Where participants are being addressed by a speaker or announcer, a public address system should be used where possible, with speakers situated at intervals </w:t>
+            </w:r>
+            <w:proofErr w:type="gramStart"/>
+            <w:r>
+              <w:rPr>
+                <w:rFonts w:ascii="Calibri" w:hAnsi="Calibri"/>
+              </w:rPr>
+              <w:t>so as to</w:t>
+            </w:r>
+            <w:proofErr w:type="gramEnd"/>
+            <w:r>
+              <w:rPr>
+                <w:rFonts w:ascii="Calibri" w:hAnsi="Calibri"/>
+              </w:rPr>
+              <w:t xml:space="preserve"> enable participants to hear without bunching up, either around the person speaking, or around a speaker for the amplified sound.</w:t>
             </w:r>
           </w:p>
           <w:p>
@@ -3258,8 +3782,16 @@
               <w:rPr>
                 <w:rFonts w:ascii="Calibri" w:hAnsi="Calibri"/>
               </w:rPr>
-              <w:t xml:space="preserve"> volunteers to monitor transmission minimisation measures and remind/help participants to adhere to them</w:t>
-            </w:r>
+              <w:t xml:space="preserve"> volunteers to monitor transmission minimisation measures and remind/help participants to adhere to </w:t>
+            </w:r>
+            <w:proofErr w:type="gramStart"/>
+            <w:r>
+              <w:rPr>
+                <w:rFonts w:ascii="Calibri" w:hAnsi="Calibri"/>
+              </w:rPr>
+              <w:t>them</w:t>
+            </w:r>
+            <w:proofErr w:type="gramEnd"/>
           </w:p>
           <w:p>
             <w:pPr>
@@ -3374,7 +3906,25 @@
                 <w:bCs/>
               </w:rPr>
               <w:lastRenderedPageBreak/>
-              <w:t>Contracting or spreading the virus via contaminated surfaces (e.g. microphones, speakers, other protest related equipment).</w:t>
+              <w:t>Contracting or spreading the virus via contaminated surfaces (</w:t>
+            </w:r>
+            <w:proofErr w:type="gramStart"/>
+            <w:r>
+              <w:rPr>
+                <w:rFonts w:ascii="Calibri" w:hAnsi="Calibri"/>
+                <w:b/>
+                <w:bCs/>
+              </w:rPr>
+              <w:t>e.g.</w:t>
+            </w:r>
+            <w:proofErr w:type="gramEnd"/>
+            <w:r>
+              <w:rPr>
+                <w:rFonts w:ascii="Calibri" w:hAnsi="Calibri"/>
+                <w:b/>
+                <w:bCs/>
+              </w:rPr>
+              <w:t xml:space="preserve"> microphones, speakers, other protest related equipment).</w:t>
             </w:r>
           </w:p>
           <w:p>
@@ -3416,7 +3966,21 @@
               <w:rPr>
                 <w:rFonts w:ascii="Calibri" w:hAnsi="Calibri"/>
               </w:rPr>
-              <w:t>Participants, the general public or emergency services staff, could contract the virus via a contaminated surface.</w:t>
+              <w:t xml:space="preserve">Participants, the </w:t>
+            </w:r>
+            <w:proofErr w:type="gramStart"/>
+            <w:r>
+              <w:rPr>
+                <w:rFonts w:ascii="Calibri" w:hAnsi="Calibri"/>
+              </w:rPr>
+              <w:t>general public</w:t>
+            </w:r>
+            <w:proofErr w:type="gramEnd"/>
+            <w:r>
+              <w:rPr>
+                <w:rFonts w:ascii="Calibri" w:hAnsi="Calibri"/>
+              </w:rPr>
+              <w:t xml:space="preserve"> or emergency services staff, could contract the virus via a contaminated surface.</w:t>
             </w:r>
           </w:p>
         </w:tc>
@@ -3635,8 +4199,16 @@
               <w:rPr>
                 <w:rFonts w:ascii="Calibri" w:hAnsi="Calibri"/>
               </w:rPr>
-              <w:t>volunteers to monitor transmission minimisation measures and remind/help participants to adhere to them</w:t>
-            </w:r>
+              <w:t xml:space="preserve">volunteers to monitor transmission minimisation measures and remind/help participants to adhere to </w:t>
+            </w:r>
+            <w:proofErr w:type="gramStart"/>
+            <w:r>
+              <w:rPr>
+                <w:rFonts w:ascii="Calibri" w:hAnsi="Calibri"/>
+              </w:rPr>
+              <w:t>them</w:t>
+            </w:r>
+            <w:proofErr w:type="gramEnd"/>
           </w:p>
           <w:p>
             <w:pPr>
@@ -3682,10 +4254,10 @@
               <w:pStyle w:val="NoSpacing"/>
               <w:spacing w:after="0"/>
             </w:pPr>
-            <w:commentRangeStart w:id="7"/>
-            <w:commentRangeEnd w:id="7"/>
-            <w:r>
-              <w:commentReference w:id="7"/>
+            <w:commentRangeStart w:id="8"/>
+            <w:commentRangeEnd w:id="8"/>
+            <w:r>
+              <w:commentReference w:id="8"/>
             </w:r>
             <w:r>
               <w:rPr>
@@ -3751,7 +4323,21 @@
         <w:rPr>
           <w:rFonts w:eastAsia="Arial Unicode MS" w:cs="Arial Unicode MS"/>
         </w:rPr>
-        <w:t>Here you can put the name of the protest – e.g. if it has a name on social media like ‘Walk of Shame’, or ‘Back the Bill’, etc.</w:t>
+        <w:t xml:space="preserve">Here you can put the name of the protest – </w:t>
+      </w:r>
+      <w:proofErr w:type="gramStart"/>
+      <w:r>
+        <w:rPr>
+          <w:rFonts w:eastAsia="Arial Unicode MS" w:cs="Arial Unicode MS"/>
+        </w:rPr>
+        <w:t>e.g.</w:t>
+      </w:r>
+      <w:proofErr w:type="gramEnd"/>
+      <w:r>
+        <w:rPr>
+          <w:rFonts w:eastAsia="Arial Unicode MS" w:cs="Arial Unicode MS"/>
+        </w:rPr>
+        <w:t xml:space="preserve"> if it has a name on social media like ‘Walk of Shame’, or ‘Back the Bill’, etc.</w:t>
       </w:r>
     </w:p>
   </w:comment>
@@ -3769,31 +4355,21 @@
         <w:rPr>
           <w:rFonts w:eastAsia="Arial Unicode MS" w:cs="Arial Unicode MS"/>
         </w:rPr>
-        <w:t>Insert date Risk Assessment was prepared</w:t>
-      </w:r>
+        <w:t xml:space="preserve">Insert date Risk Assessment was </w:t>
+      </w:r>
+      <w:proofErr w:type="gramStart"/>
+      <w:r>
+        <w:rPr>
+          <w:rFonts w:eastAsia="Arial Unicode MS" w:cs="Arial Unicode MS"/>
+        </w:rPr>
+        <w:t>prepared</w:t>
+      </w:r>
+      <w:proofErr w:type="gramEnd"/>
     </w:p>
   </w:comment>
-  <w:comment w:id="2" w:author="Author" w:date="2021-03-26T17:17:00Z" w:initials="">
+  <w:comment w:id="2" w:author="George Gaillet" w:date="2021-06-18T21:26:00Z" w:initials="GG">
     <w:p>
       <w:pPr>
-        <w:pStyle w:val="Default"/>
-      </w:pPr>
-    </w:p>
-    <w:p>
-      <w:pPr>
-        <w:pStyle w:val="Default"/>
-      </w:pPr>
-      <w:r>
-        <w:rPr>
-          <w:rFonts w:eastAsia="Arial Unicode MS" w:cs="Arial Unicode MS"/>
-        </w:rPr>
-        <w:t>Here you can put the link to the relevant Regulations in force for the nation/region where the protest is being staged, and check on the current guidance being issued to police forces about how to police the pandemic.</w:t>
-      </w:r>
-    </w:p>
-  </w:comment>
-  <w:comment w:id="4" w:author="George Gaillet" w:date="2021-06-18T19:09:00Z" w:initials="GG">
-    <w:p>
-      <w:pPr>
         <w:pStyle w:val="CommentText"/>
       </w:pPr>
       <w:r>
@@ -3803,8 +4379,13 @@
         <w:annotationRef/>
       </w:r>
       <w:r>
-        <w:t>Make sure to update for every new event</w:t>
-      </w:r>
+        <w:t xml:space="preserve">Make sure to </w:t>
+      </w:r>
+      <w:proofErr w:type="gramStart"/>
+      <w:r>
+        <w:t>update</w:t>
+      </w:r>
+      <w:proofErr w:type="gramEnd"/>
     </w:p>
   </w:comment>
   <w:comment w:id="3" w:author="Author" w:date="2021-03-26T17:17:00Z" w:initials="">
@@ -3821,11 +4402,46 @@
         <w:rPr>
           <w:rFonts w:eastAsia="Arial Unicode MS" w:cs="Arial Unicode MS"/>
         </w:rPr>
-        <w:t>In this section you can describe the protest activities. Again rely on the information that is publicly available and consult with the protest coordinators about what information should appear here. Remember this may be submitted to the police in advance (depending on the local protocols in place with your police force)!</w:t>
+        <w:t xml:space="preserve">Here you can put the link to the relevant Regulations in force for the nation/region where the protest is being </w:t>
+      </w:r>
+      <w:proofErr w:type="gramStart"/>
+      <w:r>
+        <w:rPr>
+          <w:rFonts w:eastAsia="Arial Unicode MS" w:cs="Arial Unicode MS"/>
+        </w:rPr>
+        <w:t>staged, and</w:t>
+      </w:r>
+      <w:proofErr w:type="gramEnd"/>
+      <w:r>
+        <w:rPr>
+          <w:rFonts w:eastAsia="Arial Unicode MS" w:cs="Arial Unicode MS"/>
+        </w:rPr>
+        <w:t xml:space="preserve"> check on the current guidance being issued to police forces about how to police the pandemic.</w:t>
       </w:r>
     </w:p>
   </w:comment>
-  <w:comment w:id="5" w:author="Author" w:date="2021-03-26T17:17:00Z" w:initials="">
+  <w:comment w:id="5" w:author="George Gaillet" w:date="2021-06-18T19:09:00Z" w:initials="GG">
+    <w:p>
+      <w:pPr>
+        <w:pStyle w:val="CommentText"/>
+      </w:pPr>
+      <w:r>
+        <w:rPr>
+          <w:rStyle w:val="CommentReference"/>
+        </w:rPr>
+        <w:annotationRef/>
+      </w:r>
+      <w:r>
+        <w:t xml:space="preserve">Make sure to update for every new </w:t>
+      </w:r>
+      <w:proofErr w:type="gramStart"/>
+      <w:r>
+        <w:t>event</w:t>
+      </w:r>
+      <w:proofErr w:type="gramEnd"/>
+    </w:p>
+  </w:comment>
+  <w:comment w:id="4" w:author="Author" w:date="2021-03-26T17:17:00Z" w:initials="">
     <w:p>
       <w:pPr>
         <w:pStyle w:val="Default"/>
@@ -3839,7 +4455,21 @@
         <w:rPr>
           <w:rFonts w:eastAsia="Arial Unicode MS" w:cs="Arial Unicode MS"/>
         </w:rPr>
-        <w:t>This is important. Make sure that this information (or a shortened version) is broadcast to participants in advance of the protest via social media channels, or at briefings at the start of the protest.</w:t>
+        <w:t xml:space="preserve">In this section you can describe the protest activities. </w:t>
+      </w:r>
+      <w:proofErr w:type="gramStart"/>
+      <w:r>
+        <w:rPr>
+          <w:rFonts w:eastAsia="Arial Unicode MS" w:cs="Arial Unicode MS"/>
+        </w:rPr>
+        <w:t>Again</w:t>
+      </w:r>
+      <w:proofErr w:type="gramEnd"/>
+      <w:r>
+        <w:rPr>
+          <w:rFonts w:eastAsia="Arial Unicode MS" w:cs="Arial Unicode MS"/>
+        </w:rPr>
+        <w:t xml:space="preserve"> rely on the information that is publicly available and consult with the protest coordinators about what information should appear here. Remember this may be submitted to the police in advance (depending on the local protocols in place with your police force)!</w:t>
       </w:r>
     </w:p>
   </w:comment>
@@ -3857,7 +4487,7 @@
         <w:rPr>
           <w:rFonts w:eastAsia="Arial Unicode MS" w:cs="Arial Unicode MS"/>
         </w:rPr>
-        <w:t>This next section contains the relevant control measures for the highlighted hazards/risks. This shouldn’t need too much changing, but make sure that if there are elements to the protest that need extra measures, that you add them where appropriate.</w:t>
+        <w:t>This is important. Make sure that this information (or a shortened version) is broadcast to participants in advance of the protest via social media channels, or at briefings at the start of the protest.</w:t>
       </w:r>
     </w:p>
   </w:comment>
@@ -3875,7 +4505,53 @@
         <w:rPr>
           <w:rFonts w:eastAsia="Arial Unicode MS" w:cs="Arial Unicode MS"/>
         </w:rPr>
-        <w:t>And that’s it! I suggest saving the final document as a pdf before creating the link and/or QR code. THE REAL KEY TO PROTESTING RESPONSIBLY DURING THE PANDEMIC IS HAVING COVID VOLUNTEERS ACTIVELY ENSURING THAT THE CONTROL MEASURES ARE BEING ADHERED TO. E.G. GOING ROUND WITH HAND SANITISER FOR PEOPLE TO USE REGULARLY, MAKING SURE PARTICIPANTS ARE WEARING THEIR MASKS PROPERLY AND KEEPING 2 METRES APART WHEREVER POSSIBLE. THAT WAY YOU CAN AVOID THE PROTEST BEING DISPERSED BY THE POLICE USING COVID GROUNDS TO DO SO!!</w:t>
+        <w:t xml:space="preserve">This next section contains the relevant control measures for the highlighted hazards/risks. This </w:t>
+      </w:r>
+      <w:proofErr w:type="gramStart"/>
+      <w:r>
+        <w:rPr>
+          <w:rFonts w:eastAsia="Arial Unicode MS" w:cs="Arial Unicode MS"/>
+        </w:rPr>
+        <w:t>shouldn’t</w:t>
+      </w:r>
+      <w:proofErr w:type="gramEnd"/>
+      <w:r>
+        <w:rPr>
+          <w:rFonts w:eastAsia="Arial Unicode MS" w:cs="Arial Unicode MS"/>
+        </w:rPr>
+        <w:t xml:space="preserve"> need too much changing, but make sure that if there are elements to the protest that need extra measures, that you add them where appropriate.</w:t>
+      </w:r>
+    </w:p>
+  </w:comment>
+  <w:comment w:id="8" w:author="Author" w:date="2021-03-26T17:17:00Z" w:initials="">
+    <w:p>
+      <w:pPr>
+        <w:pStyle w:val="Default"/>
+      </w:pPr>
+    </w:p>
+    <w:p>
+      <w:pPr>
+        <w:pStyle w:val="Default"/>
+      </w:pPr>
+      <w:r>
+        <w:rPr>
+          <w:rFonts w:eastAsia="Arial Unicode MS" w:cs="Arial Unicode MS"/>
+        </w:rPr>
+        <w:t xml:space="preserve">And </w:t>
+      </w:r>
+      <w:proofErr w:type="gramStart"/>
+      <w:r>
+        <w:rPr>
+          <w:rFonts w:eastAsia="Arial Unicode MS" w:cs="Arial Unicode MS"/>
+        </w:rPr>
+        <w:t>that’s</w:t>
+      </w:r>
+      <w:proofErr w:type="gramEnd"/>
+      <w:r>
+        <w:rPr>
+          <w:rFonts w:eastAsia="Arial Unicode MS" w:cs="Arial Unicode MS"/>
+        </w:rPr>
+        <w:t xml:space="preserve"> it! I suggest saving the final document as a pdf before creating the link and/or QR code. THE REAL KEY TO PROTESTING RESPONSIBLY DURING THE PANDEMIC IS HAVING COVID VOLUNTEERS ACTIVELY ENSURING THAT THE CONTROL MEASURES ARE BEING ADHERED TO. E.G. GOING ROUND WITH HAND SANITISER FOR PEOPLE TO USE REGULARLY, MAKING SURE PARTICIPANTS ARE WEARING THEIR MASKS PROPERLY AND KEEPING 2 METRES APART WHEREVER POSSIBLE. THAT WAY YOU CAN AVOID THE PROTEST BEING DISPERSED BY THE POLICE USING COVID GROUNDS TO DO SO!!</w:t>
       </w:r>
     </w:p>
   </w:comment>
@@ -3886,6 +4562,7 @@
 <w15:commentsEx xmlns:wpc="http://schemas.microsoft.com/office/word/2010/wordprocessingCanvas" xmlns:cx="http://schemas.microsoft.com/office/drawing/2014/chartex" xmlns:cx1="http://schemas.microsoft.com/office/drawing/2015/9/8/chartex" xmlns:cx2="http://schemas.microsoft.com/office/drawing/2015/10/21/chartex" xmlns:cx3="http://schemas.microsoft.com/office/drawing/2016/5/9/chartex" xmlns:cx4="http://schemas.microsoft.com/office/drawing/2016/5/10/chartex" xmlns:cx5="http://schemas.microsoft.com/office/drawing/2016/5/11/chartex" xmlns:cx6="http://schemas.microsoft.com/office/drawing/2016/5/12/chartex" xmlns:cx7="http://schemas.microsoft.com/office/drawing/2016/5/13/chartex" xmlns:cx8="http://schemas.microsoft.com/office/drawing/2016/5/14/chartex" xmlns:mc="http://schemas.openxmlformats.org/markup-compatibility/2006" xmlns:aink="http://schemas.microsoft.com/office/drawing/2016/ink" xmlns:am3d="http://schemas.microsoft.com/office/drawing/2017/model3d" xmlns:o="urn:schemas-microsoft-com:office:office" xmlns:r="http://schemas.openxmlformats.org/officeDocument/2006/relationships" xmlns:m="http://schemas.openxmlformats.org/officeDocument/2006/math" xmlns:v="urn:schemas-microsoft-com:vml" xmlns:wp14="http://schemas.microsoft.com/office/word/2010/wordprocessingDrawing" xmlns:wp="http://schemas.openxmlformats.org/drawingml/2006/wordprocessingDrawing" xmlns:w10="urn:schemas-microsoft-com:office:word" xmlns:w="http://schemas.openxmlformats.org/wordprocessingml/2006/main" xmlns:w14="http://schemas.microsoft.com/office/word/2010/wordml" xmlns:w15="http://schemas.microsoft.com/office/word/2012/wordml" xmlns:w16cex="http://schemas.microsoft.com/office/word/2018/wordml/cex" xmlns:w16cid="http://schemas.microsoft.com/office/word/2016/wordml/cid" xmlns:w16="http://schemas.microsoft.com/office/word/2018/wordml" xmlns:w16sdtdh="http://schemas.microsoft.com/office/word/2020/wordml/sdtdatahash" xmlns:w16se="http://schemas.microsoft.com/office/word/2015/wordml/symex" xmlns:wpg="http://schemas.microsoft.com/office/word/2010/wordprocessingGroup" xmlns:wpi="http://schemas.microsoft.com/office/word/2010/wordprocessingInk" xmlns:wne="http://schemas.microsoft.com/office/word/2006/wordml" xmlns:wps="http://schemas.microsoft.com/office/word/2010/wordprocessingShape" mc:Ignorable="w14 w15 w16se w16cid w16 w16cex w16sdtdh wp14">
   <w15:commentEx w15:paraId="331DBA42" w15:done="0"/>
   <w15:commentEx w15:paraId="2E4B0968" w15:done="0"/>
+  <w15:commentEx w15:paraId="3DCBD923" w15:done="0"/>
   <w15:commentEx w15:paraId="22B0075E" w15:done="0"/>
   <w15:commentEx w15:paraId="143667C2" w15:done="0"/>
   <w15:commentEx w15:paraId="59A2FDF3" w15:done="0"/>
@@ -3897,6 +4574,7 @@
 
 <file path=word/commentsExtensible.xml><?xml version="1.0" encoding="utf-8"?>
 <w16cex:commentsExtensible xmlns:wpc="http://schemas.microsoft.com/office/word/2010/wordprocessingCanvas" xmlns:cx="http://schemas.microsoft.com/office/drawing/2014/chartex" xmlns:cx1="http://schemas.microsoft.com/office/drawing/2015/9/8/chartex" xmlns:cx2="http://schemas.microsoft.com/office/drawing/2015/10/21/chartex" xmlns:cx3="http://schemas.microsoft.com/office/drawing/2016/5/9/chartex" xmlns:cx4="http://schemas.microsoft.com/office/drawing/2016/5/10/chartex" xmlns:cx5="http://schemas.microsoft.com/office/drawing/2016/5/11/chartex" xmlns:cx6="http://schemas.microsoft.com/office/drawing/2016/5/12/chartex" xmlns:cx7="http://schemas.microsoft.com/office/drawing/2016/5/13/chartex" xmlns:cx8="http://schemas.microsoft.com/office/drawing/2016/5/14/chartex" xmlns:mc="http://schemas.openxmlformats.org/markup-compatibility/2006" xmlns:aink="http://schemas.microsoft.com/office/drawing/2016/ink" xmlns:am3d="http://schemas.microsoft.com/office/drawing/2017/model3d" xmlns:o="urn:schemas-microsoft-com:office:office" xmlns:r="http://schemas.openxmlformats.org/officeDocument/2006/relationships" xmlns:m="http://schemas.openxmlformats.org/officeDocument/2006/math" xmlns:v="urn:schemas-microsoft-com:vml" xmlns:wp14="http://schemas.microsoft.com/office/word/2010/wordprocessingDrawing" xmlns:wp="http://schemas.openxmlformats.org/drawingml/2006/wordprocessingDrawing" xmlns:w10="urn:schemas-microsoft-com:office:word" xmlns:w="http://schemas.openxmlformats.org/wordprocessingml/2006/main" xmlns:w14="http://schemas.microsoft.com/office/word/2010/wordml" xmlns:w15="http://schemas.microsoft.com/office/word/2012/wordml" xmlns:w16cex="http://schemas.microsoft.com/office/word/2018/wordml/cex" xmlns:w16cid="http://schemas.microsoft.com/office/word/2016/wordml/cid" xmlns:w16="http://schemas.microsoft.com/office/word/2018/wordml" xmlns:w16sdtdh="http://schemas.microsoft.com/office/word/2020/wordml/sdtdatahash" xmlns:w16se="http://schemas.microsoft.com/office/word/2015/wordml/symex" xmlns:wpg="http://schemas.microsoft.com/office/word/2010/wordprocessingGroup" xmlns:wpi="http://schemas.microsoft.com/office/word/2010/wordprocessingInk" xmlns:wne="http://schemas.microsoft.com/office/word/2006/wordml" xmlns:wps="http://schemas.microsoft.com/office/word/2010/wordprocessingShape" mc:Ignorable="w14 w15 w16se w16cid w16 w16cex w16sdtdh wp14">
+  <w16cex:commentExtensible w16cex:durableId="24778DF5" w16cex:dateUtc="2021-06-18T20:26:00Z"/>
   <w16cex:commentExtensible w16cex:durableId="24776DD1" w16cex:dateUtc="2021-06-18T18:09:00Z"/>
 </w16cex:commentsExtensible>
 </file>
@@ -3905,6 +4583,7 @@
 <w16cid:commentsIds xmlns:wpc="http://schemas.microsoft.com/office/word/2010/wordprocessingCanvas" xmlns:cx="http://schemas.microsoft.com/office/drawing/2014/chartex" xmlns:cx1="http://schemas.microsoft.com/office/drawing/2015/9/8/chartex" xmlns:cx2="http://schemas.microsoft.com/office/drawing/2015/10/21/chartex" xmlns:cx3="http://schemas.microsoft.com/office/drawing/2016/5/9/chartex" xmlns:cx4="http://schemas.microsoft.com/office/drawing/2016/5/10/chartex" xmlns:cx5="http://schemas.microsoft.com/office/drawing/2016/5/11/chartex" xmlns:cx6="http://schemas.microsoft.com/office/drawing/2016/5/12/chartex" xmlns:cx7="http://schemas.microsoft.com/office/drawing/2016/5/13/chartex" xmlns:cx8="http://schemas.microsoft.com/office/drawing/2016/5/14/chartex" xmlns:mc="http://schemas.openxmlformats.org/markup-compatibility/2006" xmlns:aink="http://schemas.microsoft.com/office/drawing/2016/ink" xmlns:am3d="http://schemas.microsoft.com/office/drawing/2017/model3d" xmlns:o="urn:schemas-microsoft-com:office:office" xmlns:r="http://schemas.openxmlformats.org/officeDocument/2006/relationships" xmlns:m="http://schemas.openxmlformats.org/officeDocument/2006/math" xmlns:v="urn:schemas-microsoft-com:vml" xmlns:wp14="http://schemas.microsoft.com/office/word/2010/wordprocessingDrawing" xmlns:wp="http://schemas.openxmlformats.org/drawingml/2006/wordprocessingDrawing" xmlns:w10="urn:schemas-microsoft-com:office:word" xmlns:w="http://schemas.openxmlformats.org/wordprocessingml/2006/main" xmlns:w14="http://schemas.microsoft.com/office/word/2010/wordml" xmlns:w15="http://schemas.microsoft.com/office/word/2012/wordml" xmlns:w16cex="http://schemas.microsoft.com/office/word/2018/wordml/cex" xmlns:w16cid="http://schemas.microsoft.com/office/word/2016/wordml/cid" xmlns:w16="http://schemas.microsoft.com/office/word/2018/wordml" xmlns:w16sdtdh="http://schemas.microsoft.com/office/word/2020/wordml/sdtdatahash" xmlns:w16se="http://schemas.microsoft.com/office/word/2015/wordml/symex" xmlns:wpg="http://schemas.microsoft.com/office/word/2010/wordprocessingGroup" xmlns:wpi="http://schemas.microsoft.com/office/word/2010/wordprocessingInk" xmlns:wne="http://schemas.microsoft.com/office/word/2006/wordml" xmlns:wps="http://schemas.microsoft.com/office/word/2010/wordprocessingShape" mc:Ignorable="w14 w15 w16se w16cid w16 w16cex w16sdtdh wp14">
   <w16cid:commentId w16cid:paraId="331DBA42" w16cid:durableId="24776862"/>
   <w16cid:commentId w16cid:paraId="2E4B0968" w16cid:durableId="24776863"/>
+  <w16cid:commentId w16cid:paraId="3DCBD923" w16cid:durableId="24778DF5"/>
   <w16cid:commentId w16cid:paraId="22B0075E" w16cid:durableId="24776864"/>
   <w16cid:commentId w16cid:paraId="143667C2" w16cid:durableId="24776DD1"/>
   <w16cid:commentId w16cid:paraId="59A2FDF3" w16cid:durableId="24776865"/>
@@ -4119,6 +4798,7 @@
         <w:smallCaps w:val="0"/>
         <w:strike w:val="0"/>
         <w:dstrike w:val="0"/>
+        <w:color w:val="000000"/>
         <w:spacing w:val="0"/>
         <w:w w:val="100"/>
         <w:kern w:val="0"/>
@@ -4135,11 +4815,6 @@
           <w14:prstDash w14:val="solid"/>
           <w14:bevel/>
         </w14:textOutline>
-        <w14:textFill>
-          <w14:solidFill>
-            <w14:srgbClr w14:val="000000"/>
-          </w14:solidFill>
-        </w14:textFill>
       </w:rPr>
     </w:lvl>
     <w:lvl w:ilvl="1" w:tplc="E9A03B1C">
@@ -4160,6 +4835,7 @@
         <w:smallCaps w:val="0"/>
         <w:strike w:val="0"/>
         <w:dstrike w:val="0"/>
+        <w:color w:val="000000"/>
         <w:spacing w:val="0"/>
         <w:w w:val="100"/>
         <w:kern w:val="0"/>
@@ -4176,11 +4852,6 @@
           <w14:prstDash w14:val="solid"/>
           <w14:bevel/>
         </w14:textOutline>
-        <w14:textFill>
-          <w14:solidFill>
-            <w14:srgbClr w14:val="000000"/>
-          </w14:solidFill>
-        </w14:textFill>
       </w:rPr>
     </w:lvl>
     <w:lvl w:ilvl="2" w:tplc="34AE580A">
@@ -4201,6 +4872,7 @@
         <w:smallCaps w:val="0"/>
         <w:strike w:val="0"/>
         <w:dstrike w:val="0"/>
+        <w:color w:val="000000"/>
         <w:spacing w:val="0"/>
         <w:w w:val="100"/>
         <w:kern w:val="0"/>
@@ -4217,11 +4889,6 @@
           <w14:prstDash w14:val="solid"/>
           <w14:bevel/>
         </w14:textOutline>
-        <w14:textFill>
-          <w14:solidFill>
-            <w14:srgbClr w14:val="000000"/>
-          </w14:solidFill>
-        </w14:textFill>
       </w:rPr>
     </w:lvl>
     <w:lvl w:ilvl="3" w:tplc="F2E607EE">
@@ -4242,6 +4909,7 @@
         <w:smallCaps w:val="0"/>
         <w:strike w:val="0"/>
         <w:dstrike w:val="0"/>
+        <w:color w:val="000000"/>
         <w:spacing w:val="0"/>
         <w:w w:val="100"/>
         <w:kern w:val="0"/>
@@ -4258,11 +4926,6 @@
           <w14:prstDash w14:val="solid"/>
           <w14:bevel/>
         </w14:textOutline>
-        <w14:textFill>
-          <w14:solidFill>
-            <w14:srgbClr w14:val="000000"/>
-          </w14:solidFill>
-        </w14:textFill>
       </w:rPr>
     </w:lvl>
     <w:lvl w:ilvl="4" w:tplc="ACD0501C">
@@ -4283,6 +4946,7 @@
         <w:smallCaps w:val="0"/>
         <w:strike w:val="0"/>
         <w:dstrike w:val="0"/>
+        <w:color w:val="000000"/>
         <w:spacing w:val="0"/>
         <w:w w:val="100"/>
         <w:kern w:val="0"/>
@@ -4299,11 +4963,6 @@
           <w14:prstDash w14:val="solid"/>
           <w14:bevel/>
         </w14:textOutline>
-        <w14:textFill>
-          <w14:solidFill>
-            <w14:srgbClr w14:val="000000"/>
-          </w14:solidFill>
-        </w14:textFill>
       </w:rPr>
     </w:lvl>
     <w:lvl w:ilvl="5" w:tplc="C6F05D7A">
@@ -4324,6 +4983,7 @@
         <w:smallCaps w:val="0"/>
         <w:strike w:val="0"/>
         <w:dstrike w:val="0"/>
+        <w:color w:val="000000"/>
         <w:spacing w:val="0"/>
         <w:w w:val="100"/>
         <w:kern w:val="0"/>
@@ -4340,11 +5000,6 @@
           <w14:prstDash w14:val="solid"/>
           <w14:bevel/>
         </w14:textOutline>
-        <w14:textFill>
-          <w14:solidFill>
-            <w14:srgbClr w14:val="000000"/>
-          </w14:solidFill>
-        </w14:textFill>
       </w:rPr>
     </w:lvl>
     <w:lvl w:ilvl="6" w:tplc="AD38EB8A">
@@ -4365,6 +5020,7 @@
         <w:smallCaps w:val="0"/>
         <w:strike w:val="0"/>
         <w:dstrike w:val="0"/>
+        <w:color w:val="000000"/>
         <w:spacing w:val="0"/>
         <w:w w:val="100"/>
         <w:kern w:val="0"/>
@@ -4381,11 +5037,6 @@
           <w14:prstDash w14:val="solid"/>
           <w14:bevel/>
         </w14:textOutline>
-        <w14:textFill>
-          <w14:solidFill>
-            <w14:srgbClr w14:val="000000"/>
-          </w14:solidFill>
-        </w14:textFill>
       </w:rPr>
     </w:lvl>
     <w:lvl w:ilvl="7" w:tplc="9EB2A350">
@@ -4406,6 +5057,7 @@
         <w:smallCaps w:val="0"/>
         <w:strike w:val="0"/>
         <w:dstrike w:val="0"/>
+        <w:color w:val="000000"/>
         <w:spacing w:val="0"/>
         <w:w w:val="100"/>
         <w:kern w:val="0"/>
@@ -4422,11 +5074,6 @@
           <w14:prstDash w14:val="solid"/>
           <w14:bevel/>
         </w14:textOutline>
-        <w14:textFill>
-          <w14:solidFill>
-            <w14:srgbClr w14:val="000000"/>
-          </w14:solidFill>
-        </w14:textFill>
       </w:rPr>
     </w:lvl>
     <w:lvl w:ilvl="8" w:tplc="BE78B89E">
@@ -4447,6 +5094,7 @@
         <w:smallCaps w:val="0"/>
         <w:strike w:val="0"/>
         <w:dstrike w:val="0"/>
+        <w:color w:val="000000"/>
         <w:spacing w:val="0"/>
         <w:w w:val="100"/>
         <w:kern w:val="0"/>
@@ -4463,11 +5111,6 @@
           <w14:prstDash w14:val="solid"/>
           <w14:bevel/>
         </w14:textOutline>
-        <w14:textFill>
-          <w14:solidFill>
-            <w14:srgbClr w14:val="000000"/>
-          </w14:solidFill>
-        </w14:textFill>
       </w:rPr>
     </w:lvl>
   </w:abstractNum>
@@ -4494,6 +5137,7 @@
         <w:smallCaps w:val="0"/>
         <w:strike w:val="0"/>
         <w:dstrike w:val="0"/>
+        <w:color w:val="000000"/>
         <w:spacing w:val="0"/>
         <w:w w:val="100"/>
         <w:kern w:val="0"/>
@@ -4508,11 +5152,6 @@
           <w14:prstDash w14:val="solid"/>
           <w14:bevel/>
         </w14:textOutline>
-        <w14:textFill>
-          <w14:solidFill>
-            <w14:srgbClr w14:val="000000"/>
-          </w14:solidFill>
-        </w14:textFill>
       </w:rPr>
     </w:lvl>
     <w:lvl w:ilvl="1" w:tplc="41304B6E">
@@ -4533,6 +5172,7 @@
         <w:smallCaps w:val="0"/>
         <w:strike w:val="0"/>
         <w:dstrike w:val="0"/>
+        <w:color w:val="000000"/>
         <w:spacing w:val="0"/>
         <w:w w:val="100"/>
         <w:kern w:val="0"/>
@@ -4547,11 +5187,6 @@
           <w14:prstDash w14:val="solid"/>
           <w14:bevel/>
         </w14:textOutline>
-        <w14:textFill>
-          <w14:solidFill>
-            <w14:srgbClr w14:val="000000"/>
-          </w14:solidFill>
-        </w14:textFill>
       </w:rPr>
     </w:lvl>
     <w:lvl w:ilvl="2" w:tplc="1CE6F238">
@@ -4572,6 +5207,7 @@
         <w:smallCaps w:val="0"/>
         <w:strike w:val="0"/>
         <w:dstrike w:val="0"/>
+        <w:color w:val="000000"/>
         <w:spacing w:val="0"/>
         <w:w w:val="100"/>
         <w:kern w:val="0"/>
@@ -4586,11 +5222,6 @@
           <w14:prstDash w14:val="solid"/>
           <w14:bevel/>
         </w14:textOutline>
-        <w14:textFill>
-          <w14:solidFill>
-            <w14:srgbClr w14:val="000000"/>
-          </w14:solidFill>
-        </w14:textFill>
       </w:rPr>
     </w:lvl>
     <w:lvl w:ilvl="3" w:tplc="D13212F6">
@@ -4611,6 +5242,7 @@
         <w:smallCaps w:val="0"/>
         <w:strike w:val="0"/>
         <w:dstrike w:val="0"/>
+        <w:color w:val="000000"/>
         <w:spacing w:val="0"/>
         <w:w w:val="100"/>
         <w:kern w:val="0"/>
@@ -4625,11 +5257,6 @@
           <w14:prstDash w14:val="solid"/>
           <w14:bevel/>
         </w14:textOutline>
-        <w14:textFill>
-          <w14:solidFill>
-            <w14:srgbClr w14:val="000000"/>
-          </w14:solidFill>
-        </w14:textFill>
       </w:rPr>
     </w:lvl>
     <w:lvl w:ilvl="4" w:tplc="A740B094">
@@ -4650,6 +5277,7 @@
         <w:smallCaps w:val="0"/>
         <w:strike w:val="0"/>
         <w:dstrike w:val="0"/>
+        <w:color w:val="000000"/>
         <w:spacing w:val="0"/>
         <w:w w:val="100"/>
         <w:kern w:val="0"/>
@@ -4664,11 +5292,6 @@
           <w14:prstDash w14:val="solid"/>
           <w14:bevel/>
         </w14:textOutline>
-        <w14:textFill>
-          <w14:solidFill>
-            <w14:srgbClr w14:val="000000"/>
-          </w14:solidFill>
-        </w14:textFill>
       </w:rPr>
     </w:lvl>
     <w:lvl w:ilvl="5" w:tplc="8F76141C">
@@ -4689,6 +5312,7 @@
         <w:smallCaps w:val="0"/>
         <w:strike w:val="0"/>
         <w:dstrike w:val="0"/>
+        <w:color w:val="000000"/>
         <w:spacing w:val="0"/>
         <w:w w:val="100"/>
         <w:kern w:val="0"/>
@@ -4703,11 +5327,6 @@
           <w14:prstDash w14:val="solid"/>
           <w14:bevel/>
         </w14:textOutline>
-        <w14:textFill>
-          <w14:solidFill>
-            <w14:srgbClr w14:val="000000"/>
-          </w14:solidFill>
-        </w14:textFill>
       </w:rPr>
     </w:lvl>
     <w:lvl w:ilvl="6" w:tplc="D21049B4">
@@ -4728,6 +5347,7 @@
         <w:smallCaps w:val="0"/>
         <w:strike w:val="0"/>
         <w:dstrike w:val="0"/>
+        <w:color w:val="000000"/>
         <w:spacing w:val="0"/>
         <w:w w:val="100"/>
         <w:kern w:val="0"/>
@@ -4742,11 +5362,6 @@
           <w14:prstDash w14:val="solid"/>
           <w14:bevel/>
         </w14:textOutline>
-        <w14:textFill>
-          <w14:solidFill>
-            <w14:srgbClr w14:val="000000"/>
-          </w14:solidFill>
-        </w14:textFill>
       </w:rPr>
     </w:lvl>
     <w:lvl w:ilvl="7" w:tplc="E2CC5024">
@@ -4767,6 +5382,7 @@
         <w:smallCaps w:val="0"/>
         <w:strike w:val="0"/>
         <w:dstrike w:val="0"/>
+        <w:color w:val="000000"/>
         <w:spacing w:val="0"/>
         <w:w w:val="100"/>
         <w:kern w:val="0"/>
@@ -4781,11 +5397,6 @@
           <w14:prstDash w14:val="solid"/>
           <w14:bevel/>
         </w14:textOutline>
-        <w14:textFill>
-          <w14:solidFill>
-            <w14:srgbClr w14:val="000000"/>
-          </w14:solidFill>
-        </w14:textFill>
       </w:rPr>
     </w:lvl>
     <w:lvl w:ilvl="8" w:tplc="E7D45A9E">
@@ -4806,6 +5417,7 @@
         <w:smallCaps w:val="0"/>
         <w:strike w:val="0"/>
         <w:dstrike w:val="0"/>
+        <w:color w:val="000000"/>
         <w:spacing w:val="0"/>
         <w:w w:val="100"/>
         <w:kern w:val="0"/>
@@ -4820,11 +5432,6 @@
           <w14:prstDash w14:val="solid"/>
           <w14:bevel/>
         </w14:textOutline>
-        <w14:textFill>
-          <w14:solidFill>
-            <w14:srgbClr w14:val="000000"/>
-          </w14:solidFill>
-        </w14:textFill>
       </w:rPr>
     </w:lvl>
   </w:abstractNum>
@@ -4875,6 +5482,7 @@
         <w:smallCaps w:val="0"/>
         <w:strike w:val="0"/>
         <w:dstrike w:val="0"/>
+        <w:color w:val="000000"/>
         <w:spacing w:val="0"/>
         <w:w w:val="100"/>
         <w:kern w:val="0"/>
@@ -4891,11 +5499,6 @@
           <w14:prstDash w14:val="solid"/>
           <w14:bevel/>
         </w14:textOutline>
-        <w14:textFill>
-          <w14:solidFill>
-            <w14:srgbClr w14:val="000000"/>
-          </w14:solidFill>
-        </w14:textFill>
       </w:rPr>
     </w:lvl>
     <w:lvl w:ilvl="1" w:tplc="2FE6FF6E">
@@ -4916,6 +5519,7 @@
         <w:smallCaps w:val="0"/>
         <w:strike w:val="0"/>
         <w:dstrike w:val="0"/>
+        <w:color w:val="000000"/>
         <w:spacing w:val="0"/>
         <w:w w:val="100"/>
         <w:kern w:val="0"/>
@@ -4932,11 +5536,6 @@
           <w14:prstDash w14:val="solid"/>
           <w14:bevel/>
         </w14:textOutline>
-        <w14:textFill>
-          <w14:solidFill>
-            <w14:srgbClr w14:val="000000"/>
-          </w14:solidFill>
-        </w14:textFill>
       </w:rPr>
     </w:lvl>
     <w:lvl w:ilvl="2" w:tplc="C3F67064">
@@ -4957,6 +5556,7 @@
         <w:smallCaps w:val="0"/>
         <w:strike w:val="0"/>
         <w:dstrike w:val="0"/>
+        <w:color w:val="000000"/>
         <w:spacing w:val="0"/>
         <w:w w:val="100"/>
         <w:kern w:val="0"/>
@@ -4973,11 +5573,6 @@
           <w14:prstDash w14:val="solid"/>
           <w14:bevel/>
         </w14:textOutline>
-        <w14:textFill>
-          <w14:solidFill>
-            <w14:srgbClr w14:val="000000"/>
-          </w14:solidFill>
-        </w14:textFill>
       </w:rPr>
     </w:lvl>
     <w:lvl w:ilvl="3" w:tplc="19D69E68">
@@ -4998,6 +5593,7 @@
         <w:smallCaps w:val="0"/>
         <w:strike w:val="0"/>
         <w:dstrike w:val="0"/>
+        <w:color w:val="000000"/>
         <w:spacing w:val="0"/>
         <w:w w:val="100"/>
         <w:kern w:val="0"/>
@@ -5014,11 +5610,6 @@
           <w14:prstDash w14:val="solid"/>
           <w14:bevel/>
         </w14:textOutline>
-        <w14:textFill>
-          <w14:solidFill>
-            <w14:srgbClr w14:val="000000"/>
-          </w14:solidFill>
-        </w14:textFill>
       </w:rPr>
     </w:lvl>
     <w:lvl w:ilvl="4" w:tplc="A546DB54">
@@ -5039,6 +5630,7 @@
         <w:smallCaps w:val="0"/>
         <w:strike w:val="0"/>
         <w:dstrike w:val="0"/>
+        <w:color w:val="000000"/>
         <w:spacing w:val="0"/>
         <w:w w:val="100"/>
         <w:kern w:val="0"/>
@@ -5055,11 +5647,6 @@
           <w14:prstDash w14:val="solid"/>
           <w14:bevel/>
         </w14:textOutline>
-        <w14:textFill>
-          <w14:solidFill>
-            <w14:srgbClr w14:val="000000"/>
-          </w14:solidFill>
-        </w14:textFill>
       </w:rPr>
     </w:lvl>
     <w:lvl w:ilvl="5" w:tplc="BFACBE02">
@@ -5080,6 +5667,7 @@
         <w:smallCaps w:val="0"/>
         <w:strike w:val="0"/>
         <w:dstrike w:val="0"/>
+        <w:color w:val="000000"/>
         <w:spacing w:val="0"/>
         <w:w w:val="100"/>
         <w:kern w:val="0"/>
@@ -5096,11 +5684,6 @@
           <w14:prstDash w14:val="solid"/>
           <w14:bevel/>
         </w14:textOutline>
-        <w14:textFill>
-          <w14:solidFill>
-            <w14:srgbClr w14:val="000000"/>
-          </w14:solidFill>
-        </w14:textFill>
       </w:rPr>
     </w:lvl>
     <w:lvl w:ilvl="6" w:tplc="EBF6E5CC">
@@ -5121,6 +5704,7 @@
         <w:smallCaps w:val="0"/>
         <w:strike w:val="0"/>
         <w:dstrike w:val="0"/>
+        <w:color w:val="000000"/>
         <w:spacing w:val="0"/>
         <w:w w:val="100"/>
         <w:kern w:val="0"/>
@@ -5137,11 +5721,6 @@
           <w14:prstDash w14:val="solid"/>
           <w14:bevel/>
         </w14:textOutline>
-        <w14:textFill>
-          <w14:solidFill>
-            <w14:srgbClr w14:val="000000"/>
-          </w14:solidFill>
-        </w14:textFill>
       </w:rPr>
     </w:lvl>
     <w:lvl w:ilvl="7" w:tplc="45124768">
@@ -5162,6 +5741,7 @@
         <w:smallCaps w:val="0"/>
         <w:strike w:val="0"/>
         <w:dstrike w:val="0"/>
+        <w:color w:val="000000"/>
         <w:spacing w:val="0"/>
         <w:w w:val="100"/>
         <w:kern w:val="0"/>
@@ -5178,11 +5758,6 @@
           <w14:prstDash w14:val="solid"/>
           <w14:bevel/>
         </w14:textOutline>
-        <w14:textFill>
-          <w14:solidFill>
-            <w14:srgbClr w14:val="000000"/>
-          </w14:solidFill>
-        </w14:textFill>
       </w:rPr>
     </w:lvl>
     <w:lvl w:ilvl="8" w:tplc="F2E0104C">
@@ -5203,6 +5778,7 @@
         <w:smallCaps w:val="0"/>
         <w:strike w:val="0"/>
         <w:dstrike w:val="0"/>
+        <w:color w:val="000000"/>
         <w:spacing w:val="0"/>
         <w:w w:val="100"/>
         <w:kern w:val="0"/>
@@ -5219,11 +5795,6 @@
           <w14:prstDash w14:val="solid"/>
           <w14:bevel/>
         </w14:textOutline>
-        <w14:textFill>
-          <w14:solidFill>
-            <w14:srgbClr w14:val="000000"/>
-          </w14:solidFill>
-        </w14:textFill>
       </w:rPr>
     </w:lvl>
   </w:abstractNum>
@@ -5250,6 +5821,7 @@
         <w:smallCaps w:val="0"/>
         <w:strike w:val="0"/>
         <w:dstrike w:val="0"/>
+        <w:color w:val="000000"/>
         <w:spacing w:val="0"/>
         <w:w w:val="100"/>
         <w:kern w:val="0"/>
@@ -5266,11 +5838,6 @@
           <w14:prstDash w14:val="solid"/>
           <w14:bevel/>
         </w14:textOutline>
-        <w14:textFill>
-          <w14:solidFill>
-            <w14:srgbClr w14:val="000000"/>
-          </w14:solidFill>
-        </w14:textFill>
       </w:rPr>
     </w:lvl>
     <w:lvl w:ilvl="1" w:tplc="23D2A368">
@@ -5291,6 +5858,7 @@
         <w:smallCaps w:val="0"/>
         <w:strike w:val="0"/>
         <w:dstrike w:val="0"/>
+        <w:color w:val="000000"/>
         <w:spacing w:val="0"/>
         <w:w w:val="100"/>
         <w:kern w:val="0"/>
@@ -5307,11 +5875,6 @@
           <w14:prstDash w14:val="solid"/>
           <w14:bevel/>
         </w14:textOutline>
-        <w14:textFill>
-          <w14:solidFill>
-            <w14:srgbClr w14:val="000000"/>
-          </w14:solidFill>
-        </w14:textFill>
       </w:rPr>
     </w:lvl>
     <w:lvl w:ilvl="2" w:tplc="4690863E">
@@ -5332,6 +5895,7 @@
         <w:smallCaps w:val="0"/>
         <w:strike w:val="0"/>
         <w:dstrike w:val="0"/>
+        <w:color w:val="000000"/>
         <w:spacing w:val="0"/>
         <w:w w:val="100"/>
         <w:kern w:val="0"/>
@@ -5348,11 +5912,6 @@
           <w14:prstDash w14:val="solid"/>
           <w14:bevel/>
         </w14:textOutline>
-        <w14:textFill>
-          <w14:solidFill>
-            <w14:srgbClr w14:val="000000"/>
-          </w14:solidFill>
-        </w14:textFill>
       </w:rPr>
     </w:lvl>
     <w:lvl w:ilvl="3" w:tplc="59F0C730">
@@ -5373,6 +5932,7 @@
         <w:smallCaps w:val="0"/>
         <w:strike w:val="0"/>
         <w:dstrike w:val="0"/>
+        <w:color w:val="000000"/>
         <w:spacing w:val="0"/>
         <w:w w:val="100"/>
         <w:kern w:val="0"/>
@@ -5389,11 +5949,6 @@
           <w14:prstDash w14:val="solid"/>
           <w14:bevel/>
         </w14:textOutline>
-        <w14:textFill>
-          <w14:solidFill>
-            <w14:srgbClr w14:val="000000"/>
-          </w14:solidFill>
-        </w14:textFill>
       </w:rPr>
     </w:lvl>
     <w:lvl w:ilvl="4" w:tplc="F72E66E0">
@@ -5414,6 +5969,7 @@
         <w:smallCaps w:val="0"/>
         <w:strike w:val="0"/>
         <w:dstrike w:val="0"/>
+        <w:color w:val="000000"/>
         <w:spacing w:val="0"/>
         <w:w w:val="100"/>
         <w:kern w:val="0"/>
@@ -5430,11 +5986,6 @@
           <w14:prstDash w14:val="solid"/>
           <w14:bevel/>
         </w14:textOutline>
-        <w14:textFill>
-          <w14:solidFill>
-            <w14:srgbClr w14:val="000000"/>
-          </w14:solidFill>
-        </w14:textFill>
       </w:rPr>
     </w:lvl>
     <w:lvl w:ilvl="5" w:tplc="35BCB9CC">
@@ -5455,6 +6006,7 @@
         <w:smallCaps w:val="0"/>
         <w:strike w:val="0"/>
         <w:dstrike w:val="0"/>
+        <w:color w:val="000000"/>
         <w:spacing w:val="0"/>
         <w:w w:val="100"/>
         <w:kern w:val="0"/>
@@ -5471,11 +6023,6 @@
           <w14:prstDash w14:val="solid"/>
           <w14:bevel/>
         </w14:textOutline>
-        <w14:textFill>
-          <w14:solidFill>
-            <w14:srgbClr w14:val="000000"/>
-          </w14:solidFill>
-        </w14:textFill>
       </w:rPr>
     </w:lvl>
     <w:lvl w:ilvl="6" w:tplc="532E84F6">
@@ -5496,6 +6043,7 @@
         <w:smallCaps w:val="0"/>
         <w:strike w:val="0"/>
         <w:dstrike w:val="0"/>
+        <w:color w:val="000000"/>
         <w:spacing w:val="0"/>
         <w:w w:val="100"/>
         <w:kern w:val="0"/>
@@ -5512,11 +6060,6 @@
           <w14:prstDash w14:val="solid"/>
           <w14:bevel/>
         </w14:textOutline>
-        <w14:textFill>
-          <w14:solidFill>
-            <w14:srgbClr w14:val="000000"/>
-          </w14:solidFill>
-        </w14:textFill>
       </w:rPr>
     </w:lvl>
     <w:lvl w:ilvl="7" w:tplc="542C6B9A">
@@ -5537,6 +6080,7 @@
         <w:smallCaps w:val="0"/>
         <w:strike w:val="0"/>
         <w:dstrike w:val="0"/>
+        <w:color w:val="000000"/>
         <w:spacing w:val="0"/>
         <w:w w:val="100"/>
         <w:kern w:val="0"/>
@@ -5553,11 +6097,6 @@
           <w14:prstDash w14:val="solid"/>
           <w14:bevel/>
         </w14:textOutline>
-        <w14:textFill>
-          <w14:solidFill>
-            <w14:srgbClr w14:val="000000"/>
-          </w14:solidFill>
-        </w14:textFill>
       </w:rPr>
     </w:lvl>
     <w:lvl w:ilvl="8" w:tplc="600AB46C">
@@ -5578,6 +6117,7 @@
         <w:smallCaps w:val="0"/>
         <w:strike w:val="0"/>
         <w:dstrike w:val="0"/>
+        <w:color w:val="000000"/>
         <w:spacing w:val="0"/>
         <w:w w:val="100"/>
         <w:kern w:val="0"/>
@@ -5594,11 +6134,6 @@
           <w14:prstDash w14:val="solid"/>
           <w14:bevel/>
         </w14:textOutline>
-        <w14:textFill>
-          <w14:solidFill>
-            <w14:srgbClr w14:val="000000"/>
-          </w14:solidFill>
-        </w14:textFill>
       </w:rPr>
     </w:lvl>
   </w:abstractNum>
@@ -5631,6 +6166,7 @@
         <w:smallCaps w:val="0"/>
         <w:strike w:val="0"/>
         <w:dstrike w:val="0"/>
+        <w:color w:val="000000"/>
         <w:spacing w:val="0"/>
         <w:w w:val="100"/>
         <w:kern w:val="0"/>
@@ -5645,11 +6181,6 @@
           <w14:prstDash w14:val="solid"/>
           <w14:bevel/>
         </w14:textOutline>
-        <w14:textFill>
-          <w14:solidFill>
-            <w14:srgbClr w14:val="000000"/>
-          </w14:solidFill>
-        </w14:textFill>
       </w:rPr>
     </w:lvl>
     <w:lvl w:ilvl="1" w:tplc="1C0E9AAA">
@@ -5670,6 +6201,7 @@
         <w:smallCaps w:val="0"/>
         <w:strike w:val="0"/>
         <w:dstrike w:val="0"/>
+        <w:color w:val="000000"/>
         <w:spacing w:val="0"/>
         <w:w w:val="100"/>
         <w:kern w:val="0"/>
@@ -5684,11 +6216,6 @@
           <w14:prstDash w14:val="solid"/>
           <w14:bevel/>
         </w14:textOutline>
-        <w14:textFill>
-          <w14:solidFill>
-            <w14:srgbClr w14:val="000000"/>
-          </w14:solidFill>
-        </w14:textFill>
       </w:rPr>
     </w:lvl>
     <w:lvl w:ilvl="2" w:tplc="F60A64FA">
@@ -5709,6 +6236,7 @@
         <w:smallCaps w:val="0"/>
         <w:strike w:val="0"/>
         <w:dstrike w:val="0"/>
+        <w:color w:val="000000"/>
         <w:spacing w:val="0"/>
         <w:w w:val="100"/>
         <w:kern w:val="0"/>
@@ -5723,11 +6251,6 @@
           <w14:prstDash w14:val="solid"/>
           <w14:bevel/>
         </w14:textOutline>
-        <w14:textFill>
-          <w14:solidFill>
-            <w14:srgbClr w14:val="000000"/>
-          </w14:solidFill>
-        </w14:textFill>
       </w:rPr>
     </w:lvl>
     <w:lvl w:ilvl="3" w:tplc="3586D31C">
@@ -5748,6 +6271,7 @@
         <w:smallCaps w:val="0"/>
         <w:strike w:val="0"/>
         <w:dstrike w:val="0"/>
+        <w:color w:val="000000"/>
         <w:spacing w:val="0"/>
         <w:w w:val="100"/>
         <w:kern w:val="0"/>
@@ -5762,11 +6286,6 @@
           <w14:prstDash w14:val="solid"/>
           <w14:bevel/>
         </w14:textOutline>
-        <w14:textFill>
-          <w14:solidFill>
-            <w14:srgbClr w14:val="000000"/>
-          </w14:solidFill>
-        </w14:textFill>
       </w:rPr>
     </w:lvl>
     <w:lvl w:ilvl="4" w:tplc="52EC7AE4">
@@ -5787,6 +6306,7 @@
         <w:smallCaps w:val="0"/>
         <w:strike w:val="0"/>
         <w:dstrike w:val="0"/>
+        <w:color w:val="000000"/>
         <w:spacing w:val="0"/>
         <w:w w:val="100"/>
         <w:kern w:val="0"/>
@@ -5801,11 +6321,6 @@
           <w14:prstDash w14:val="solid"/>
           <w14:bevel/>
         </w14:textOutline>
-        <w14:textFill>
-          <w14:solidFill>
-            <w14:srgbClr w14:val="000000"/>
-          </w14:solidFill>
-        </w14:textFill>
       </w:rPr>
     </w:lvl>
     <w:lvl w:ilvl="5" w:tplc="17DE0E90">
@@ -5826,6 +6341,7 @@
         <w:smallCaps w:val="0"/>
         <w:strike w:val="0"/>
         <w:dstrike w:val="0"/>
+        <w:color w:val="000000"/>
         <w:spacing w:val="0"/>
         <w:w w:val="100"/>
         <w:kern w:val="0"/>
@@ -5840,11 +6356,6 @@
           <w14:prstDash w14:val="solid"/>
           <w14:bevel/>
         </w14:textOutline>
-        <w14:textFill>
-          <w14:solidFill>
-            <w14:srgbClr w14:val="000000"/>
-          </w14:solidFill>
-        </w14:textFill>
       </w:rPr>
     </w:lvl>
     <w:lvl w:ilvl="6" w:tplc="2B3C0236">
@@ -5865,6 +6376,7 @@
         <w:smallCaps w:val="0"/>
         <w:strike w:val="0"/>
         <w:dstrike w:val="0"/>
+        <w:color w:val="000000"/>
         <w:spacing w:val="0"/>
         <w:w w:val="100"/>
         <w:kern w:val="0"/>
@@ -5879,11 +6391,6 @@
           <w14:prstDash w14:val="solid"/>
           <w14:bevel/>
         </w14:textOutline>
-        <w14:textFill>
-          <w14:solidFill>
-            <w14:srgbClr w14:val="000000"/>
-          </w14:solidFill>
-        </w14:textFill>
       </w:rPr>
     </w:lvl>
     <w:lvl w:ilvl="7" w:tplc="4FEEF25C">
@@ -5904,6 +6411,7 @@
         <w:smallCaps w:val="0"/>
         <w:strike w:val="0"/>
         <w:dstrike w:val="0"/>
+        <w:color w:val="000000"/>
         <w:spacing w:val="0"/>
         <w:w w:val="100"/>
         <w:kern w:val="0"/>
@@ -5918,11 +6426,6 @@
           <w14:prstDash w14:val="solid"/>
           <w14:bevel/>
         </w14:textOutline>
-        <w14:textFill>
-          <w14:solidFill>
-            <w14:srgbClr w14:val="000000"/>
-          </w14:solidFill>
-        </w14:textFill>
       </w:rPr>
     </w:lvl>
     <w:lvl w:ilvl="8" w:tplc="3E56F762">
@@ -5943,6 +6446,7 @@
         <w:smallCaps w:val="0"/>
         <w:strike w:val="0"/>
         <w:dstrike w:val="0"/>
+        <w:color w:val="000000"/>
         <w:spacing w:val="0"/>
         <w:w w:val="100"/>
         <w:kern w:val="0"/>
@@ -5957,11 +6461,6 @@
           <w14:prstDash w14:val="solid"/>
           <w14:bevel/>
         </w14:textOutline>
-        <w14:textFill>
-          <w14:solidFill>
-            <w14:srgbClr w14:val="000000"/>
-          </w14:solidFill>
-        </w14:textFill>
       </w:rPr>
     </w:lvl>
   </w:abstractNum>
@@ -5988,6 +6487,7 @@
         <w:smallCaps w:val="0"/>
         <w:strike w:val="0"/>
         <w:dstrike w:val="0"/>
+        <w:color w:val="000000"/>
         <w:spacing w:val="0"/>
         <w:w w:val="100"/>
         <w:kern w:val="0"/>
@@ -6004,11 +6504,6 @@
           <w14:prstDash w14:val="solid"/>
           <w14:bevel/>
         </w14:textOutline>
-        <w14:textFill>
-          <w14:solidFill>
-            <w14:srgbClr w14:val="000000"/>
-          </w14:solidFill>
-        </w14:textFill>
       </w:rPr>
     </w:lvl>
     <w:lvl w:ilvl="1" w:tplc="D8C6C724">
@@ -6029,6 +6524,7 @@
         <w:smallCaps w:val="0"/>
         <w:strike w:val="0"/>
         <w:dstrike w:val="0"/>
+        <w:color w:val="000000"/>
         <w:spacing w:val="0"/>
         <w:w w:val="100"/>
         <w:kern w:val="0"/>
@@ -6045,11 +6541,6 @@
           <w14:prstDash w14:val="solid"/>
           <w14:bevel/>
         </w14:textOutline>
-        <w14:textFill>
-          <w14:solidFill>
-            <w14:srgbClr w14:val="000000"/>
-          </w14:solidFill>
-        </w14:textFill>
       </w:rPr>
     </w:lvl>
     <w:lvl w:ilvl="2" w:tplc="3A02E95E">
@@ -6070,6 +6561,7 @@
         <w:smallCaps w:val="0"/>
         <w:strike w:val="0"/>
         <w:dstrike w:val="0"/>
+        <w:color w:val="000000"/>
         <w:spacing w:val="0"/>
         <w:w w:val="100"/>
         <w:kern w:val="0"/>
@@ -6086,11 +6578,6 @@
           <w14:prstDash w14:val="solid"/>
           <w14:bevel/>
         </w14:textOutline>
-        <w14:textFill>
-          <w14:solidFill>
-            <w14:srgbClr w14:val="000000"/>
-          </w14:solidFill>
-        </w14:textFill>
       </w:rPr>
     </w:lvl>
     <w:lvl w:ilvl="3" w:tplc="538C80B6">
@@ -6111,6 +6598,7 @@
         <w:smallCaps w:val="0"/>
         <w:strike w:val="0"/>
         <w:dstrike w:val="0"/>
+        <w:color w:val="000000"/>
         <w:spacing w:val="0"/>
         <w:w w:val="100"/>
         <w:kern w:val="0"/>
@@ -6127,11 +6615,6 @@
           <w14:prstDash w14:val="solid"/>
           <w14:bevel/>
         </w14:textOutline>
-        <w14:textFill>
-          <w14:solidFill>
-            <w14:srgbClr w14:val="000000"/>
-          </w14:solidFill>
-        </w14:textFill>
       </w:rPr>
     </w:lvl>
     <w:lvl w:ilvl="4" w:tplc="6D3E688A">
@@ -6152,6 +6635,7 @@
         <w:smallCaps w:val="0"/>
         <w:strike w:val="0"/>
         <w:dstrike w:val="0"/>
+        <w:color w:val="000000"/>
         <w:spacing w:val="0"/>
         <w:w w:val="100"/>
         <w:kern w:val="0"/>
@@ -6168,11 +6652,6 @@
           <w14:prstDash w14:val="solid"/>
           <w14:bevel/>
         </w14:textOutline>
-        <w14:textFill>
-          <w14:solidFill>
-            <w14:srgbClr w14:val="000000"/>
-          </w14:solidFill>
-        </w14:textFill>
       </w:rPr>
     </w:lvl>
     <w:lvl w:ilvl="5" w:tplc="0B3C6860">
@@ -6193,6 +6672,7 @@
         <w:smallCaps w:val="0"/>
         <w:strike w:val="0"/>
         <w:dstrike w:val="0"/>
+        <w:color w:val="000000"/>
         <w:spacing w:val="0"/>
         <w:w w:val="100"/>
         <w:kern w:val="0"/>
@@ -6209,11 +6689,6 @@
           <w14:prstDash w14:val="solid"/>
           <w14:bevel/>
         </w14:textOutline>
-        <w14:textFill>
-          <w14:solidFill>
-            <w14:srgbClr w14:val="000000"/>
-          </w14:solidFill>
-        </w14:textFill>
       </w:rPr>
     </w:lvl>
     <w:lvl w:ilvl="6" w:tplc="821A89B0">
@@ -6234,6 +6709,7 @@
         <w:smallCaps w:val="0"/>
         <w:strike w:val="0"/>
         <w:dstrike w:val="0"/>
+        <w:color w:val="000000"/>
         <w:spacing w:val="0"/>
         <w:w w:val="100"/>
         <w:kern w:val="0"/>
@@ -6250,11 +6726,6 @@
           <w14:prstDash w14:val="solid"/>
           <w14:bevel/>
         </w14:textOutline>
-        <w14:textFill>
-          <w14:solidFill>
-            <w14:srgbClr w14:val="000000"/>
-          </w14:solidFill>
-        </w14:textFill>
       </w:rPr>
     </w:lvl>
     <w:lvl w:ilvl="7" w:tplc="AF04D054">
@@ -6275,6 +6746,7 @@
         <w:smallCaps w:val="0"/>
         <w:strike w:val="0"/>
         <w:dstrike w:val="0"/>
+        <w:color w:val="000000"/>
         <w:spacing w:val="0"/>
         <w:w w:val="100"/>
         <w:kern w:val="0"/>
@@ -6291,11 +6763,6 @@
           <w14:prstDash w14:val="solid"/>
           <w14:bevel/>
         </w14:textOutline>
-        <w14:textFill>
-          <w14:solidFill>
-            <w14:srgbClr w14:val="000000"/>
-          </w14:solidFill>
-        </w14:textFill>
       </w:rPr>
     </w:lvl>
     <w:lvl w:ilvl="8" w:tplc="ACC23F4E">
@@ -6316,6 +6783,7 @@
         <w:smallCaps w:val="0"/>
         <w:strike w:val="0"/>
         <w:dstrike w:val="0"/>
+        <w:color w:val="000000"/>
         <w:spacing w:val="0"/>
         <w:w w:val="100"/>
         <w:kern w:val="0"/>
@@ -6332,11 +6800,6 @@
           <w14:prstDash w14:val="solid"/>
           <w14:bevel/>
         </w14:textOutline>
-        <w14:textFill>
-          <w14:solidFill>
-            <w14:srgbClr w14:val="000000"/>
-          </w14:solidFill>
-        </w14:textFill>
       </w:rPr>
     </w:lvl>
   </w:abstractNum>
@@ -6363,6 +6826,7 @@
         <w:smallCaps w:val="0"/>
         <w:strike w:val="0"/>
         <w:dstrike w:val="0"/>
+        <w:color w:val="000000"/>
         <w:spacing w:val="0"/>
         <w:w w:val="100"/>
         <w:kern w:val="0"/>
@@ -6379,11 +6843,6 @@
           <w14:prstDash w14:val="solid"/>
           <w14:bevel/>
         </w14:textOutline>
-        <w14:textFill>
-          <w14:solidFill>
-            <w14:srgbClr w14:val="000000"/>
-          </w14:solidFill>
-        </w14:textFill>
       </w:rPr>
     </w:lvl>
     <w:lvl w:ilvl="1" w:tplc="800CEB46">
@@ -6404,6 +6863,7 @@
         <w:smallCaps w:val="0"/>
         <w:strike w:val="0"/>
         <w:dstrike w:val="0"/>
+        <w:color w:val="000000"/>
         <w:spacing w:val="0"/>
         <w:w w:val="100"/>
         <w:kern w:val="0"/>
@@ -6420,11 +6880,6 @@
           <w14:prstDash w14:val="solid"/>
           <w14:bevel/>
         </w14:textOutline>
-        <w14:textFill>
-          <w14:solidFill>
-            <w14:srgbClr w14:val="000000"/>
-          </w14:solidFill>
-        </w14:textFill>
       </w:rPr>
     </w:lvl>
     <w:lvl w:ilvl="2" w:tplc="9A66B29C">
@@ -6445,6 +6900,7 @@
         <w:smallCaps w:val="0"/>
         <w:strike w:val="0"/>
         <w:dstrike w:val="0"/>
+        <w:color w:val="000000"/>
         <w:spacing w:val="0"/>
         <w:w w:val="100"/>
         <w:kern w:val="0"/>
@@ -6461,11 +6917,6 @@
           <w14:prstDash w14:val="solid"/>
           <w14:bevel/>
         </w14:textOutline>
-        <w14:textFill>
-          <w14:solidFill>
-            <w14:srgbClr w14:val="000000"/>
-          </w14:solidFill>
-        </w14:textFill>
       </w:rPr>
     </w:lvl>
     <w:lvl w:ilvl="3" w:tplc="9F32CBA6">
@@ -6486,6 +6937,7 @@
         <w:smallCaps w:val="0"/>
         <w:strike w:val="0"/>
         <w:dstrike w:val="0"/>
+        <w:color w:val="000000"/>
         <w:spacing w:val="0"/>
         <w:w w:val="100"/>
         <w:kern w:val="0"/>
@@ -6502,11 +6954,6 @@
           <w14:prstDash w14:val="solid"/>
           <w14:bevel/>
         </w14:textOutline>
-        <w14:textFill>
-          <w14:solidFill>
-            <w14:srgbClr w14:val="000000"/>
-          </w14:solidFill>
-        </w14:textFill>
       </w:rPr>
     </w:lvl>
     <w:lvl w:ilvl="4" w:tplc="1F123D4E">
@@ -6527,6 +6974,7 @@
         <w:smallCaps w:val="0"/>
         <w:strike w:val="0"/>
         <w:dstrike w:val="0"/>
+        <w:color w:val="000000"/>
         <w:spacing w:val="0"/>
         <w:w w:val="100"/>
         <w:kern w:val="0"/>
@@ -6543,11 +6991,6 @@
           <w14:prstDash w14:val="solid"/>
           <w14:bevel/>
         </w14:textOutline>
-        <w14:textFill>
-          <w14:solidFill>
-            <w14:srgbClr w14:val="000000"/>
-          </w14:solidFill>
-        </w14:textFill>
       </w:rPr>
     </w:lvl>
     <w:lvl w:ilvl="5" w:tplc="6A0232DC">
@@ -6568,6 +7011,7 @@
         <w:smallCaps w:val="0"/>
         <w:strike w:val="0"/>
         <w:dstrike w:val="0"/>
+        <w:color w:val="000000"/>
         <w:spacing w:val="0"/>
         <w:w w:val="100"/>
         <w:kern w:val="0"/>
@@ -6584,11 +7028,6 @@
           <w14:prstDash w14:val="solid"/>
           <w14:bevel/>
         </w14:textOutline>
-        <w14:textFill>
-          <w14:solidFill>
-            <w14:srgbClr w14:val="000000"/>
-          </w14:solidFill>
-        </w14:textFill>
       </w:rPr>
     </w:lvl>
     <w:lvl w:ilvl="6" w:tplc="6A5492A2">
@@ -6609,6 +7048,7 @@
         <w:smallCaps w:val="0"/>
         <w:strike w:val="0"/>
         <w:dstrike w:val="0"/>
+        <w:color w:val="000000"/>
         <w:spacing w:val="0"/>
         <w:w w:val="100"/>
         <w:kern w:val="0"/>
@@ -6625,11 +7065,6 @@
           <w14:prstDash w14:val="solid"/>
           <w14:bevel/>
         </w14:textOutline>
-        <w14:textFill>
-          <w14:solidFill>
-            <w14:srgbClr w14:val="000000"/>
-          </w14:solidFill>
-        </w14:textFill>
       </w:rPr>
     </w:lvl>
     <w:lvl w:ilvl="7" w:tplc="CFE2B6F8">
@@ -6650,6 +7085,7 @@
         <w:smallCaps w:val="0"/>
         <w:strike w:val="0"/>
         <w:dstrike w:val="0"/>
+        <w:color w:val="000000"/>
         <w:spacing w:val="0"/>
         <w:w w:val="100"/>
         <w:kern w:val="0"/>
@@ -6666,11 +7102,6 @@
           <w14:prstDash w14:val="solid"/>
           <w14:bevel/>
         </w14:textOutline>
-        <w14:textFill>
-          <w14:solidFill>
-            <w14:srgbClr w14:val="000000"/>
-          </w14:solidFill>
-        </w14:textFill>
       </w:rPr>
     </w:lvl>
     <w:lvl w:ilvl="8" w:tplc="F5A8DDD6">
@@ -6691,6 +7122,7 @@
         <w:smallCaps w:val="0"/>
         <w:strike w:val="0"/>
         <w:dstrike w:val="0"/>
+        <w:color w:val="000000"/>
         <w:spacing w:val="0"/>
         <w:w w:val="100"/>
         <w:kern w:val="0"/>
@@ -6707,11 +7139,6 @@
           <w14:prstDash w14:val="solid"/>
           <w14:bevel/>
         </w14:textOutline>
-        <w14:textFill>
-          <w14:solidFill>
-            <w14:srgbClr w14:val="000000"/>
-          </w14:solidFill>
-        </w14:textFill>
       </w:rPr>
     </w:lvl>
   </w:abstractNum>
@@ -6740,6 +7167,7 @@
         <w:smallCaps w:val="0"/>
         <w:strike w:val="0"/>
         <w:dstrike w:val="0"/>
+        <w:color w:val="000000"/>
         <w:spacing w:val="0"/>
         <w:w w:val="100"/>
         <w:kern w:val="0"/>
@@ -6754,11 +7182,6 @@
           <w14:prstDash w14:val="solid"/>
           <w14:bevel/>
         </w14:textOutline>
-        <w14:textFill>
-          <w14:solidFill>
-            <w14:srgbClr w14:val="000000"/>
-          </w14:solidFill>
-        </w14:textFill>
       </w:rPr>
     </w:lvl>
     <w:lvl w:ilvl="1" w:tplc="8F42643C">
@@ -6775,6 +7198,7 @@
         <w:smallCaps w:val="0"/>
         <w:strike w:val="0"/>
         <w:dstrike w:val="0"/>
+        <w:color w:val="000000"/>
         <w:spacing w:val="0"/>
         <w:w w:val="100"/>
         <w:kern w:val="0"/>
@@ -6789,11 +7213,6 @@
           <w14:prstDash w14:val="solid"/>
           <w14:bevel/>
         </w14:textOutline>
-        <w14:textFill>
-          <w14:solidFill>
-            <w14:srgbClr w14:val="000000"/>
-          </w14:solidFill>
-        </w14:textFill>
       </w:rPr>
     </w:lvl>
     <w:lvl w:ilvl="2" w:tplc="B88ECDB4">
@@ -6810,6 +7229,7 @@
         <w:smallCaps w:val="0"/>
         <w:strike w:val="0"/>
         <w:dstrike w:val="0"/>
+        <w:color w:val="000000"/>
         <w:spacing w:val="0"/>
         <w:w w:val="100"/>
         <w:kern w:val="0"/>
@@ -6824,11 +7244,6 @@
           <w14:prstDash w14:val="solid"/>
           <w14:bevel/>
         </w14:textOutline>
-        <w14:textFill>
-          <w14:solidFill>
-            <w14:srgbClr w14:val="000000"/>
-          </w14:solidFill>
-        </w14:textFill>
       </w:rPr>
     </w:lvl>
     <w:lvl w:ilvl="3" w:tplc="0B646324">
@@ -6845,6 +7260,7 @@
         <w:smallCaps w:val="0"/>
         <w:strike w:val="0"/>
         <w:dstrike w:val="0"/>
+        <w:color w:val="000000"/>
         <w:spacing w:val="0"/>
         <w:w w:val="100"/>
         <w:kern w:val="0"/>
@@ -6859,11 +7275,6 @@
           <w14:prstDash w14:val="solid"/>
           <w14:bevel/>
         </w14:textOutline>
-        <w14:textFill>
-          <w14:solidFill>
-            <w14:srgbClr w14:val="000000"/>
-          </w14:solidFill>
-        </w14:textFill>
       </w:rPr>
     </w:lvl>
     <w:lvl w:ilvl="4" w:tplc="CB506A8E">
@@ -6880,6 +7291,7 @@
         <w:smallCaps w:val="0"/>
         <w:strike w:val="0"/>
         <w:dstrike w:val="0"/>
+        <w:color w:val="000000"/>
         <w:spacing w:val="0"/>
         <w:w w:val="100"/>
         <w:kern w:val="0"/>
@@ -6894,11 +7306,6 @@
           <w14:prstDash w14:val="solid"/>
           <w14:bevel/>
         </w14:textOutline>
-        <w14:textFill>
-          <w14:solidFill>
-            <w14:srgbClr w14:val="000000"/>
-          </w14:solidFill>
-        </w14:textFill>
       </w:rPr>
     </w:lvl>
     <w:lvl w:ilvl="5" w:tplc="523897B8">
@@ -6915,6 +7322,7 @@
         <w:smallCaps w:val="0"/>
         <w:strike w:val="0"/>
         <w:dstrike w:val="0"/>
+        <w:color w:val="000000"/>
         <w:spacing w:val="0"/>
         <w:w w:val="100"/>
         <w:kern w:val="0"/>
@@ -6929,11 +7337,6 @@
           <w14:prstDash w14:val="solid"/>
           <w14:bevel/>
         </w14:textOutline>
-        <w14:textFill>
-          <w14:solidFill>
-            <w14:srgbClr w14:val="000000"/>
-          </w14:solidFill>
-        </w14:textFill>
       </w:rPr>
     </w:lvl>
     <w:lvl w:ilvl="6" w:tplc="FDB0D63E">
@@ -6950,6 +7353,7 @@
         <w:smallCaps w:val="0"/>
         <w:strike w:val="0"/>
         <w:dstrike w:val="0"/>
+        <w:color w:val="000000"/>
         <w:spacing w:val="0"/>
         <w:w w:val="100"/>
         <w:kern w:val="0"/>
@@ -6964,11 +7368,6 @@
           <w14:prstDash w14:val="solid"/>
           <w14:bevel/>
         </w14:textOutline>
-        <w14:textFill>
-          <w14:solidFill>
-            <w14:srgbClr w14:val="000000"/>
-          </w14:solidFill>
-        </w14:textFill>
       </w:rPr>
     </w:lvl>
     <w:lvl w:ilvl="7" w:tplc="8CB6BBB2">
@@ -6985,6 +7384,7 @@
         <w:smallCaps w:val="0"/>
         <w:strike w:val="0"/>
         <w:dstrike w:val="0"/>
+        <w:color w:val="000000"/>
         <w:spacing w:val="0"/>
         <w:w w:val="100"/>
         <w:kern w:val="0"/>
@@ -6999,11 +7399,6 @@
           <w14:prstDash w14:val="solid"/>
           <w14:bevel/>
         </w14:textOutline>
-        <w14:textFill>
-          <w14:solidFill>
-            <w14:srgbClr w14:val="000000"/>
-          </w14:solidFill>
-        </w14:textFill>
       </w:rPr>
     </w:lvl>
     <w:lvl w:ilvl="8" w:tplc="48D6AFF8">
@@ -7020,6 +7415,7 @@
         <w:smallCaps w:val="0"/>
         <w:strike w:val="0"/>
         <w:dstrike w:val="0"/>
+        <w:color w:val="000000"/>
         <w:spacing w:val="0"/>
         <w:w w:val="100"/>
         <w:kern w:val="0"/>
@@ -7034,11 +7430,6 @@
           <w14:prstDash w14:val="solid"/>
           <w14:bevel/>
         </w14:textOutline>
-        <w14:textFill>
-          <w14:solidFill>
-            <w14:srgbClr w14:val="000000"/>
-          </w14:solidFill>
-        </w14:textFill>
       </w:rPr>
     </w:lvl>
   </w:abstractNum>
@@ -7065,6 +7456,7 @@
         <w:smallCaps w:val="0"/>
         <w:strike w:val="0"/>
         <w:dstrike w:val="0"/>
+        <w:color w:val="000000"/>
         <w:spacing w:val="0"/>
         <w:w w:val="100"/>
         <w:kern w:val="0"/>
@@ -7081,11 +7473,6 @@
           <w14:prstDash w14:val="solid"/>
           <w14:bevel/>
         </w14:textOutline>
-        <w14:textFill>
-          <w14:solidFill>
-            <w14:srgbClr w14:val="000000"/>
-          </w14:solidFill>
-        </w14:textFill>
       </w:rPr>
     </w:lvl>
     <w:lvl w:ilvl="1" w:tplc="36723DD4">
@@ -7106,6 +7493,7 @@
         <w:smallCaps w:val="0"/>
         <w:strike w:val="0"/>
         <w:dstrike w:val="0"/>
+        <w:color w:val="000000"/>
         <w:spacing w:val="0"/>
         <w:w w:val="100"/>
         <w:kern w:val="0"/>
@@ -7122,11 +7510,6 @@
           <w14:prstDash w14:val="solid"/>
           <w14:bevel/>
         </w14:textOutline>
-        <w14:textFill>
-          <w14:solidFill>
-            <w14:srgbClr w14:val="000000"/>
-          </w14:solidFill>
-        </w14:textFill>
       </w:rPr>
     </w:lvl>
     <w:lvl w:ilvl="2" w:tplc="64D84F64">
@@ -7147,6 +7530,7 @@
         <w:smallCaps w:val="0"/>
         <w:strike w:val="0"/>
         <w:dstrike w:val="0"/>
+        <w:color w:val="000000"/>
         <w:spacing w:val="0"/>
         <w:w w:val="100"/>
         <w:kern w:val="0"/>
@@ -7163,11 +7547,6 @@
           <w14:prstDash w14:val="solid"/>
           <w14:bevel/>
         </w14:textOutline>
-        <w14:textFill>
-          <w14:solidFill>
-            <w14:srgbClr w14:val="000000"/>
-          </w14:solidFill>
-        </w14:textFill>
       </w:rPr>
     </w:lvl>
     <w:lvl w:ilvl="3" w:tplc="197E52A4">
@@ -7188,6 +7567,7 @@
         <w:smallCaps w:val="0"/>
         <w:strike w:val="0"/>
         <w:dstrike w:val="0"/>
+        <w:color w:val="000000"/>
         <w:spacing w:val="0"/>
         <w:w w:val="100"/>
         <w:kern w:val="0"/>
@@ -7204,11 +7584,6 @@
           <w14:prstDash w14:val="solid"/>
           <w14:bevel/>
         </w14:textOutline>
-        <w14:textFill>
-          <w14:solidFill>
-            <w14:srgbClr w14:val="000000"/>
-          </w14:solidFill>
-        </w14:textFill>
       </w:rPr>
     </w:lvl>
     <w:lvl w:ilvl="4" w:tplc="CBB6AF84">
@@ -7229,6 +7604,7 @@
         <w:smallCaps w:val="0"/>
         <w:strike w:val="0"/>
         <w:dstrike w:val="0"/>
+        <w:color w:val="000000"/>
         <w:spacing w:val="0"/>
         <w:w w:val="100"/>
         <w:kern w:val="0"/>
@@ -7245,11 +7621,6 @@
           <w14:prstDash w14:val="solid"/>
           <w14:bevel/>
         </w14:textOutline>
-        <w14:textFill>
-          <w14:solidFill>
-            <w14:srgbClr w14:val="000000"/>
-          </w14:solidFill>
-        </w14:textFill>
       </w:rPr>
     </w:lvl>
     <w:lvl w:ilvl="5" w:tplc="D6BA33E4">
@@ -7270,6 +7641,7 @@
         <w:smallCaps w:val="0"/>
         <w:strike w:val="0"/>
         <w:dstrike w:val="0"/>
+        <w:color w:val="000000"/>
         <w:spacing w:val="0"/>
         <w:w w:val="100"/>
         <w:kern w:val="0"/>
@@ -7286,11 +7658,6 @@
           <w14:prstDash w14:val="solid"/>
           <w14:bevel/>
         </w14:textOutline>
-        <w14:textFill>
-          <w14:solidFill>
-            <w14:srgbClr w14:val="000000"/>
-          </w14:solidFill>
-        </w14:textFill>
       </w:rPr>
     </w:lvl>
     <w:lvl w:ilvl="6" w:tplc="0FFC9166">
@@ -7311,6 +7678,7 @@
         <w:smallCaps w:val="0"/>
         <w:strike w:val="0"/>
         <w:dstrike w:val="0"/>
+        <w:color w:val="000000"/>
         <w:spacing w:val="0"/>
         <w:w w:val="100"/>
         <w:kern w:val="0"/>
@@ -7327,11 +7695,6 @@
           <w14:prstDash w14:val="solid"/>
           <w14:bevel/>
         </w14:textOutline>
-        <w14:textFill>
-          <w14:solidFill>
-            <w14:srgbClr w14:val="000000"/>
-          </w14:solidFill>
-        </w14:textFill>
       </w:rPr>
     </w:lvl>
     <w:lvl w:ilvl="7" w:tplc="5ACE1BD2">
@@ -7352,6 +7715,7 @@
         <w:smallCaps w:val="0"/>
         <w:strike w:val="0"/>
         <w:dstrike w:val="0"/>
+        <w:color w:val="000000"/>
         <w:spacing w:val="0"/>
         <w:w w:val="100"/>
         <w:kern w:val="0"/>
@@ -7368,11 +7732,6 @@
           <w14:prstDash w14:val="solid"/>
           <w14:bevel/>
         </w14:textOutline>
-        <w14:textFill>
-          <w14:solidFill>
-            <w14:srgbClr w14:val="000000"/>
-          </w14:solidFill>
-        </w14:textFill>
       </w:rPr>
     </w:lvl>
     <w:lvl w:ilvl="8" w:tplc="A6743C8C">
@@ -7393,6 +7752,7 @@
         <w:smallCaps w:val="0"/>
         <w:strike w:val="0"/>
         <w:dstrike w:val="0"/>
+        <w:color w:val="000000"/>
         <w:spacing w:val="0"/>
         <w:w w:val="100"/>
         <w:kern w:val="0"/>
@@ -7409,11 +7769,6 @@
           <w14:prstDash w14:val="solid"/>
           <w14:bevel/>
         </w14:textOutline>
-        <w14:textFill>
-          <w14:solidFill>
-            <w14:srgbClr w14:val="000000"/>
-          </w14:solidFill>
-        </w14:textFill>
       </w:rPr>
     </w:lvl>
   </w:abstractNum>
@@ -7446,6 +7801,7 @@
         <w:smallCaps w:val="0"/>
         <w:strike w:val="0"/>
         <w:dstrike w:val="0"/>
+        <w:color w:val="000000"/>
         <w:spacing w:val="0"/>
         <w:w w:val="100"/>
         <w:kern w:val="0"/>
@@ -7462,11 +7818,6 @@
           <w14:prstDash w14:val="solid"/>
           <w14:bevel/>
         </w14:textOutline>
-        <w14:textFill>
-          <w14:solidFill>
-            <w14:srgbClr w14:val="000000"/>
-          </w14:solidFill>
-        </w14:textFill>
       </w:rPr>
     </w:lvl>
     <w:lvl w:ilvl="1" w:tplc="8C7031A2">
@@ -7487,6 +7838,7 @@
         <w:smallCaps w:val="0"/>
         <w:strike w:val="0"/>
         <w:dstrike w:val="0"/>
+        <w:color w:val="000000"/>
         <w:spacing w:val="0"/>
         <w:w w:val="100"/>
         <w:kern w:val="0"/>
@@ -7503,11 +7855,6 @@
           <w14:prstDash w14:val="solid"/>
           <w14:bevel/>
         </w14:textOutline>
-        <w14:textFill>
-          <w14:solidFill>
-            <w14:srgbClr w14:val="000000"/>
-          </w14:solidFill>
-        </w14:textFill>
       </w:rPr>
     </w:lvl>
     <w:lvl w:ilvl="2" w:tplc="68DAECB6">
@@ -7528,6 +7875,7 @@
         <w:smallCaps w:val="0"/>
         <w:strike w:val="0"/>
         <w:dstrike w:val="0"/>
+        <w:color w:val="000000"/>
         <w:spacing w:val="0"/>
         <w:w w:val="100"/>
         <w:kern w:val="0"/>
@@ -7544,11 +7892,6 @@
           <w14:prstDash w14:val="solid"/>
           <w14:bevel/>
         </w14:textOutline>
-        <w14:textFill>
-          <w14:solidFill>
-            <w14:srgbClr w14:val="000000"/>
-          </w14:solidFill>
-        </w14:textFill>
       </w:rPr>
     </w:lvl>
     <w:lvl w:ilvl="3" w:tplc="879AA88C">
@@ -7569,6 +7912,7 @@
         <w:smallCaps w:val="0"/>
         <w:strike w:val="0"/>
         <w:dstrike w:val="0"/>
+        <w:color w:val="000000"/>
         <w:spacing w:val="0"/>
         <w:w w:val="100"/>
         <w:kern w:val="0"/>
@@ -7585,11 +7929,6 @@
           <w14:prstDash w14:val="solid"/>
           <w14:bevel/>
         </w14:textOutline>
-        <w14:textFill>
-          <w14:solidFill>
-            <w14:srgbClr w14:val="000000"/>
-          </w14:solidFill>
-        </w14:textFill>
       </w:rPr>
     </w:lvl>
     <w:lvl w:ilvl="4" w:tplc="7DB8887C">
@@ -7610,6 +7949,7 @@
         <w:smallCaps w:val="0"/>
         <w:strike w:val="0"/>
         <w:dstrike w:val="0"/>
+        <w:color w:val="000000"/>
         <w:spacing w:val="0"/>
         <w:w w:val="100"/>
         <w:kern w:val="0"/>
@@ -7626,11 +7966,6 @@
           <w14:prstDash w14:val="solid"/>
           <w14:bevel/>
         </w14:textOutline>
-        <w14:textFill>
-          <w14:solidFill>
-            <w14:srgbClr w14:val="000000"/>
-          </w14:solidFill>
-        </w14:textFill>
       </w:rPr>
     </w:lvl>
     <w:lvl w:ilvl="5" w:tplc="975C14B4">
@@ -7651,6 +7986,7 @@
         <w:smallCaps w:val="0"/>
         <w:strike w:val="0"/>
         <w:dstrike w:val="0"/>
+        <w:color w:val="000000"/>
         <w:spacing w:val="0"/>
         <w:w w:val="100"/>
         <w:kern w:val="0"/>
@@ -7667,11 +8003,6 @@
           <w14:prstDash w14:val="solid"/>
           <w14:bevel/>
         </w14:textOutline>
-        <w14:textFill>
-          <w14:solidFill>
-            <w14:srgbClr w14:val="000000"/>
-          </w14:solidFill>
-        </w14:textFill>
       </w:rPr>
     </w:lvl>
     <w:lvl w:ilvl="6" w:tplc="B3B4B776">
@@ -7692,6 +8023,7 @@
         <w:smallCaps w:val="0"/>
         <w:strike w:val="0"/>
         <w:dstrike w:val="0"/>
+        <w:color w:val="000000"/>
         <w:spacing w:val="0"/>
         <w:w w:val="100"/>
         <w:kern w:val="0"/>
@@ -7708,11 +8040,6 @@
           <w14:prstDash w14:val="solid"/>
           <w14:bevel/>
         </w14:textOutline>
-        <w14:textFill>
-          <w14:solidFill>
-            <w14:srgbClr w14:val="000000"/>
-          </w14:solidFill>
-        </w14:textFill>
       </w:rPr>
     </w:lvl>
     <w:lvl w:ilvl="7" w:tplc="C9EAABE8">
@@ -7733,6 +8060,7 @@
         <w:smallCaps w:val="0"/>
         <w:strike w:val="0"/>
         <w:dstrike w:val="0"/>
+        <w:color w:val="000000"/>
         <w:spacing w:val="0"/>
         <w:w w:val="100"/>
         <w:kern w:val="0"/>
@@ -7749,11 +8077,6 @@
           <w14:prstDash w14:val="solid"/>
           <w14:bevel/>
         </w14:textOutline>
-        <w14:textFill>
-          <w14:solidFill>
-            <w14:srgbClr w14:val="000000"/>
-          </w14:solidFill>
-        </w14:textFill>
       </w:rPr>
     </w:lvl>
     <w:lvl w:ilvl="8" w:tplc="94EA6594">
@@ -7774,6 +8097,7 @@
         <w:smallCaps w:val="0"/>
         <w:strike w:val="0"/>
         <w:dstrike w:val="0"/>
+        <w:color w:val="000000"/>
         <w:spacing w:val="0"/>
         <w:w w:val="100"/>
         <w:kern w:val="0"/>
@@ -7790,11 +8114,6 @@
           <w14:prstDash w14:val="solid"/>
           <w14:bevel/>
         </w14:textOutline>
-        <w14:textFill>
-          <w14:solidFill>
-            <w14:srgbClr w14:val="000000"/>
-          </w14:solidFill>
-        </w14:textFill>
       </w:rPr>
     </w:lvl>
   </w:abstractNum>
@@ -8059,7 +8378,7 @@
     <w:lsdException w:name="Table Web 2" w:semiHidden="1" w:unhideWhenUsed="1"/>
     <w:lsdException w:name="Table Web 3" w:semiHidden="1" w:unhideWhenUsed="1"/>
     <w:lsdException w:name="Balloon Text" w:semiHidden="1" w:unhideWhenUsed="1"/>
-    <w:lsdException w:name="Table Grid" w:semiHidden="1" w:uiPriority="59" w:unhideWhenUsed="1"/>
+    <w:lsdException w:name="Table Grid" w:uiPriority="59"/>
     <w:lsdException w:name="Table Theme" w:semiHidden="1" w:unhideWhenUsed="1"/>
     <w:lsdException w:name="Placeholder Text" w:semiHidden="1"/>
     <w:lsdException w:name="No Spacing" w:uiPriority="1" w:qFormat="1"/>

</xml_diff>